<commit_message>
drag and drop 研究
</commit_message>
<xml_diff>
--- a/React全家桶.docx
+++ b/React全家桶.docx
@@ -29,7 +29,35 @@
         <w:rPr>
           <w:rFonts w:hint="eastAsia"/>
         </w:rPr>
-        <w:t>2020-7-6开始想系统学习下react，当时看了下官网的博客例子，井字游戏；</w:t>
+        <w:t>2020-7-6开始</w:t>
+      </w:r>
+      <w:proofErr w:type="gramStart"/>
+      <w:r>
+        <w:rPr>
+          <w:rFonts w:hint="eastAsia"/>
+        </w:rPr>
+        <w:t>想系统</w:t>
+      </w:r>
+      <w:proofErr w:type="gramEnd"/>
+      <w:r>
+        <w:rPr>
+          <w:rFonts w:hint="eastAsia"/>
+        </w:rPr>
+        <w:t>学习下react，当时看了</w:t>
+      </w:r>
+      <w:proofErr w:type="gramStart"/>
+      <w:r>
+        <w:rPr>
+          <w:rFonts w:hint="eastAsia"/>
+        </w:rPr>
+        <w:t>下官网的博客</w:t>
+      </w:r>
+      <w:proofErr w:type="gramEnd"/>
+      <w:r>
+        <w:rPr>
+          <w:rFonts w:hint="eastAsia"/>
+        </w:rPr>
+        <w:t>例子，井字游戏；</w:t>
       </w:r>
     </w:p>
     <w:p>
@@ -895,8 +923,13 @@
         </w:rPr>
         <w:t>style</w:t>
       </w:r>
-      <w:r>
-        <w:t>={{key: value}}</w:t>
+      <w:proofErr w:type="gramStart"/>
+      <w:r>
+        <w:t>={</w:t>
+      </w:r>
+      <w:proofErr w:type="gramEnd"/>
+      <w:r>
+        <w:t>{key: value}}</w:t>
       </w:r>
     </w:p>
     <w:p>
@@ -997,12 +1030,14 @@
       <w:pPr>
         <w:pStyle w:val="3"/>
       </w:pPr>
+      <w:proofErr w:type="gramStart"/>
       <w:r>
         <w:rPr>
           <w:rFonts w:hint="eastAsia"/>
         </w:rPr>
         <w:t>类式组件</w:t>
       </w:r>
+      <w:proofErr w:type="gramEnd"/>
       <w:r>
         <w:rPr>
           <w:rFonts w:hint="eastAsia"/>
@@ -1041,12 +1076,37 @@
         <w:rPr>
           <w:rFonts w:hint="eastAsia"/>
         </w:rPr>
-        <w:t>一定得调用render方法，全局所有的其它方法都是为它的return服务，因为它才是且只呈现于界面上的东东</w:t>
-      </w:r>
+        <w:t>一定得调用render方法，全局所有的其它方法都是为它的return服务，因为它</w:t>
+      </w:r>
+      <w:proofErr w:type="gramStart"/>
+      <w:r>
+        <w:rPr>
+          <w:rFonts w:hint="eastAsia"/>
+        </w:rPr>
+        <w:t>才是且</w:t>
+      </w:r>
+      <w:proofErr w:type="gramEnd"/>
+      <w:r>
+        <w:rPr>
+          <w:rFonts w:hint="eastAsia"/>
+        </w:rPr>
+        <w:t>只呈现于界面上的东</w:t>
+      </w:r>
+      <w:proofErr w:type="gramStart"/>
+      <w:r>
+        <w:rPr>
+          <w:rFonts w:hint="eastAsia"/>
+        </w:rPr>
+        <w:t>东</w:t>
+      </w:r>
+      <w:proofErr w:type="gramEnd"/>
     </w:p>
     <w:p>
       <w:r>
         <w:tab/>
+      </w:r>
+      <w:proofErr w:type="gramStart"/>
+      <w:r>
         <w:t>R</w:t>
       </w:r>
       <w:r>
@@ -1056,7 +1116,11 @@
         <w:t>en</w:t>
       </w:r>
       <w:r>
-        <w:t>der() {</w:t>
+        <w:t>der(</w:t>
+      </w:r>
+      <w:proofErr w:type="gramEnd"/>
+      <w:r>
+        <w:t>) {</w:t>
       </w:r>
     </w:p>
     <w:p>
@@ -1097,11 +1161,19 @@
       <w:pPr>
         <w:pStyle w:val="2"/>
       </w:pPr>
-      <w:r>
-        <w:rPr>
-          <w:rFonts w:hint="eastAsia"/>
-        </w:rPr>
-        <w:t>类式组件的三大核心特性</w:t>
+      <w:proofErr w:type="gramStart"/>
+      <w:r>
+        <w:rPr>
+          <w:rFonts w:hint="eastAsia"/>
+        </w:rPr>
+        <w:t>类式组件</w:t>
+      </w:r>
+      <w:proofErr w:type="gramEnd"/>
+      <w:r>
+        <w:rPr>
+          <w:rFonts w:hint="eastAsia"/>
+        </w:rPr>
+        <w:t>的三大核心特性</w:t>
       </w:r>
     </w:p>
     <w:p>
@@ -1252,11 +1324,19 @@
         <w:t>this</w:t>
       </w:r>
       <w:r>
-        <w:t>.setState</w:t>
+        <w:t>.</w:t>
+      </w:r>
+      <w:proofErr w:type="gramStart"/>
+      <w:r>
+        <w:t>setState</w:t>
       </w:r>
       <w:proofErr w:type="spellEnd"/>
       <w:r>
-        <w:t>({});</w:t>
+        <w:t>(</w:t>
+      </w:r>
+      <w:proofErr w:type="gramEnd"/>
+      <w:r>
+        <w:t>{});</w:t>
       </w:r>
     </w:p>
     <w:p/>
@@ -1314,11 +1394,19 @@
         </w:numPr>
         <w:ind w:firstLineChars="0"/>
       </w:pPr>
-      <w:r>
-        <w:rPr>
-          <w:rFonts w:hint="eastAsia"/>
-        </w:rPr>
-        <w:t>传递值太多时，可以当作对象散开传递</w:t>
+      <w:proofErr w:type="gramStart"/>
+      <w:r>
+        <w:rPr>
+          <w:rFonts w:hint="eastAsia"/>
+        </w:rPr>
+        <w:t>传递值太多时</w:t>
+      </w:r>
+      <w:proofErr w:type="gramEnd"/>
+      <w:r>
+        <w:rPr>
+          <w:rFonts w:hint="eastAsia"/>
+        </w:rPr>
+        <w:t>，可以当作对象散开传递</w:t>
       </w:r>
       <w:r>
         <w:t xml:space="preserve"> &lt;Demo {…obj} /&gt;</w:t>
@@ -1349,7 +1437,21 @@
         <w:rPr>
           <w:rFonts w:hint="eastAsia"/>
         </w:rPr>
-        <w:t>可以做类型、必填等限制；</w:t>
+        <w:t>可以做类型、</w:t>
+      </w:r>
+      <w:proofErr w:type="gramStart"/>
+      <w:r>
+        <w:rPr>
+          <w:rFonts w:hint="eastAsia"/>
+        </w:rPr>
+        <w:t>必填等限制</w:t>
+      </w:r>
+      <w:proofErr w:type="gramEnd"/>
+      <w:r>
+        <w:rPr>
+          <w:rFonts w:hint="eastAsia"/>
+        </w:rPr>
+        <w:t>；</w:t>
       </w:r>
     </w:p>
     <w:p>
@@ -1379,10 +1481,12 @@
         <w:t xml:space="preserve">= {name: </w:t>
       </w:r>
       <w:proofErr w:type="spellStart"/>
+      <w:proofErr w:type="gramStart"/>
       <w:r>
         <w:t>PropTpyes.string.isRequired</w:t>
       </w:r>
       <w:proofErr w:type="spellEnd"/>
+      <w:proofErr w:type="gramEnd"/>
       <w:r>
         <w:t>}</w:t>
       </w:r>
@@ -1523,7 +1627,21 @@
         <w:rPr>
           <w:rFonts w:hint="eastAsia"/>
         </w:rPr>
-        <w:t>回调函数形式</w:t>
+        <w:t>回</w:t>
+      </w:r>
+      <w:proofErr w:type="gramStart"/>
+      <w:r>
+        <w:rPr>
+          <w:rFonts w:hint="eastAsia"/>
+        </w:rPr>
+        <w:t>调函数</w:t>
+      </w:r>
+      <w:proofErr w:type="gramEnd"/>
+      <w:r>
+        <w:rPr>
+          <w:rFonts w:hint="eastAsia"/>
+        </w:rPr>
+        <w:t>形式</w:t>
       </w:r>
     </w:p>
     <w:p>
@@ -1567,11 +1685,19 @@
         <w:pStyle w:val="a5"/>
         <w:ind w:left="360" w:firstLineChars="0" w:firstLine="0"/>
       </w:pPr>
-      <w:r>
-        <w:rPr>
-          <w:rFonts w:hint="eastAsia"/>
-        </w:rPr>
-        <w:t>官网推荐的，并</w:t>
+      <w:proofErr w:type="gramStart"/>
+      <w:r>
+        <w:rPr>
+          <w:rFonts w:hint="eastAsia"/>
+        </w:rPr>
+        <w:t>官网推荐</w:t>
+      </w:r>
+      <w:proofErr w:type="gramEnd"/>
+      <w:r>
+        <w:rPr>
+          <w:rFonts w:hint="eastAsia"/>
+        </w:rPr>
+        <w:t>的，并</w:t>
       </w:r>
       <w:r>
         <w:rPr>
@@ -1697,10 +1823,12 @@
         <w:t>={</w:t>
       </w:r>
       <w:proofErr w:type="spellStart"/>
+      <w:proofErr w:type="gramStart"/>
       <w:r>
         <w:t>this.func</w:t>
       </w:r>
       <w:proofErr w:type="spellEnd"/>
+      <w:proofErr w:type="gramEnd"/>
       <w:r>
         <w:t>} &gt;</w:t>
       </w:r>
@@ -2263,7 +2391,21 @@
                 <w:rPr>
                   <w:rStyle w:val="a6"/>
                 </w:rPr>
-                <w:t>react官网文档-constructor</w:t>
+                <w:t>react</w:t>
+              </w:r>
+              <w:proofErr w:type="gramStart"/>
+              <w:r>
+                <w:rPr>
+                  <w:rStyle w:val="a6"/>
+                </w:rPr>
+                <w:t>官网文档</w:t>
+              </w:r>
+              <w:proofErr w:type="gramEnd"/>
+              <w:r>
+                <w:rPr>
+                  <w:rStyle w:val="a6"/>
+                </w:rPr>
+                <w:t>-constructor</w:t>
               </w:r>
             </w:hyperlink>
           </w:p>
@@ -3214,7 +3356,27 @@
           <w:kern w:val="0"/>
           <w:szCs w:val="21"/>
         </w:rPr>
-        <w:t>服务端允许跨域</w:t>
+        <w:t>服务</w:t>
+      </w:r>
+      <w:proofErr w:type="gramStart"/>
+      <w:r>
+        <w:rPr>
+          <w:rFonts w:ascii="Consolas" w:eastAsia="宋体" w:hAnsi="Consolas" w:cs="宋体"/>
+          <w:color w:val="6A9955"/>
+          <w:kern w:val="0"/>
+          <w:szCs w:val="21"/>
+        </w:rPr>
+        <w:t>端允许</w:t>
+      </w:r>
+      <w:proofErr w:type="gramEnd"/>
+      <w:r>
+        <w:rPr>
+          <w:rFonts w:ascii="Consolas" w:eastAsia="宋体" w:hAnsi="Consolas" w:cs="宋体"/>
+          <w:color w:val="6A9955"/>
+          <w:kern w:val="0"/>
+          <w:szCs w:val="21"/>
+        </w:rPr>
+        <w:t>跨域</w:t>
       </w:r>
     </w:p>
     <w:p>
@@ -3321,8 +3483,13 @@
         </w:rPr>
         <w:t>中增加一行： “proxy”:</w:t>
       </w:r>
-      <w:r>
-        <w:t>”http://localhost:5000”</w:t>
+      <w:proofErr w:type="gramStart"/>
+      <w:r>
+        <w:t>”http://localhost:5000</w:t>
+      </w:r>
+      <w:proofErr w:type="gramEnd"/>
+      <w:r>
+        <w:t>”</w:t>
       </w:r>
     </w:p>
     <w:p>
@@ -4761,7 +4928,27 @@
           <w:kern w:val="0"/>
           <w:szCs w:val="21"/>
         </w:rPr>
-        <w:t>// $.ajax({</w:t>
+        <w:t>// </w:t>
+      </w:r>
+      <w:proofErr w:type="gramStart"/>
+      <w:r>
+        <w:rPr>
+          <w:rFonts w:ascii="Consolas" w:eastAsia="宋体" w:hAnsi="Consolas" w:cs="宋体"/>
+          <w:color w:val="6A9955"/>
+          <w:kern w:val="0"/>
+          <w:szCs w:val="21"/>
+        </w:rPr>
+        <w:t>$.ajax</w:t>
+      </w:r>
+      <w:proofErr w:type="gramEnd"/>
+      <w:r>
+        <w:rPr>
+          <w:rFonts w:ascii="Consolas" w:eastAsia="宋体" w:hAnsi="Consolas" w:cs="宋体"/>
+          <w:color w:val="6A9955"/>
+          <w:kern w:val="0"/>
+          <w:szCs w:val="21"/>
+        </w:rPr>
+        <w:t>({</w:t>
       </w:r>
     </w:p>
     <w:p>
@@ -5051,7 +5238,27 @@
           <w:kern w:val="0"/>
           <w:szCs w:val="21"/>
         </w:rPr>
-        <w:t>//         document.getElementById("myDiv").innerHTML = JSON.stringify(data);</w:t>
+        <w:t>//         </w:t>
+      </w:r>
+      <w:proofErr w:type="gramStart"/>
+      <w:r>
+        <w:rPr>
+          <w:rFonts w:ascii="Consolas" w:eastAsia="宋体" w:hAnsi="Consolas" w:cs="宋体"/>
+          <w:color w:val="6A9955"/>
+          <w:kern w:val="0"/>
+          <w:szCs w:val="21"/>
+        </w:rPr>
+        <w:t>document.getElementById</w:t>
+      </w:r>
+      <w:proofErr w:type="gramEnd"/>
+      <w:r>
+        <w:rPr>
+          <w:rFonts w:ascii="Consolas" w:eastAsia="宋体" w:hAnsi="Consolas" w:cs="宋体"/>
+          <w:color w:val="6A9955"/>
+          <w:kern w:val="0"/>
+          <w:szCs w:val="21"/>
+        </w:rPr>
+        <w:t>("myDiv").innerHTML = JSON.stringify(data);</w:t>
       </w:r>
     </w:p>
     <w:p>
@@ -5227,6 +5434,7 @@
         </w:rPr>
         <w:t>            </w:t>
       </w:r>
+      <w:proofErr w:type="gramStart"/>
       <w:r>
         <w:rPr>
           <w:rFonts w:ascii="Consolas" w:eastAsia="宋体" w:hAnsi="Consolas" w:cs="宋体"/>
@@ -5254,6 +5462,7 @@
         </w:rPr>
         <w:t>get</w:t>
       </w:r>
+      <w:proofErr w:type="gramEnd"/>
       <w:r>
         <w:rPr>
           <w:rFonts w:ascii="Consolas" w:eastAsia="宋体" w:hAnsi="Consolas" w:cs="宋体"/>
@@ -5542,6 +5751,7 @@
         <w:lastRenderedPageBreak/>
         <w:t>                    </w:t>
       </w:r>
+      <w:proofErr w:type="gramStart"/>
       <w:r>
         <w:rPr>
           <w:rFonts w:ascii="Consolas" w:eastAsia="宋体" w:hAnsi="Consolas" w:cs="宋体"/>
@@ -5569,6 +5779,7 @@
         </w:rPr>
         <w:t>getElementById</w:t>
       </w:r>
+      <w:proofErr w:type="gramEnd"/>
       <w:r>
         <w:rPr>
           <w:rFonts w:ascii="Consolas" w:eastAsia="宋体" w:hAnsi="Consolas" w:cs="宋体"/>
@@ -5799,7 +6010,17 @@
           <w:kern w:val="0"/>
           <w:szCs w:val="21"/>
         </w:rPr>
-        <w:t>// $.</w:t>
+        <w:t>// </w:t>
+      </w:r>
+      <w:proofErr w:type="gramStart"/>
+      <w:r>
+        <w:rPr>
+          <w:rFonts w:ascii="Consolas" w:eastAsia="宋体" w:hAnsi="Consolas" w:cs="宋体"/>
+          <w:color w:val="6A9955"/>
+          <w:kern w:val="0"/>
+          <w:szCs w:val="21"/>
+        </w:rPr>
+        <w:t>$.</w:t>
       </w:r>
       <w:proofErr w:type="spellStart"/>
       <w:r>
@@ -5812,6 +6033,7 @@
         <w:t>getJSON</w:t>
       </w:r>
       <w:proofErr w:type="spellEnd"/>
+      <w:proofErr w:type="gramEnd"/>
       <w:r>
         <w:rPr>
           <w:rFonts w:ascii="Consolas" w:eastAsia="宋体" w:hAnsi="Consolas" w:cs="宋体"/>
@@ -6025,7 +6247,27 @@
           <w:kern w:val="0"/>
           <w:szCs w:val="21"/>
         </w:rPr>
-        <w:t>//         document.getElementById("myDiv").innerHTML = JSON.stringify(data);</w:t>
+        <w:t>//         </w:t>
+      </w:r>
+      <w:proofErr w:type="gramStart"/>
+      <w:r>
+        <w:rPr>
+          <w:rFonts w:ascii="Consolas" w:eastAsia="宋体" w:hAnsi="Consolas" w:cs="宋体"/>
+          <w:color w:val="6A9955"/>
+          <w:kern w:val="0"/>
+          <w:szCs w:val="21"/>
+        </w:rPr>
+        <w:t>document.getElementById</w:t>
+      </w:r>
+      <w:proofErr w:type="gramEnd"/>
+      <w:r>
+        <w:rPr>
+          <w:rFonts w:ascii="Consolas" w:eastAsia="宋体" w:hAnsi="Consolas" w:cs="宋体"/>
+          <w:color w:val="6A9955"/>
+          <w:kern w:val="0"/>
+          <w:szCs w:val="21"/>
+        </w:rPr>
+        <w:t>("myDiv").innerHTML = JSON.stringify(data);</w:t>
       </w:r>
     </w:p>
     <w:p>
@@ -6233,7 +6475,15 @@
         <w:t>添加高亮样式：</w:t>
       </w:r>
       <w:r>
-        <w:t>class=”active”</w:t>
+        <w:t>class</w:t>
+      </w:r>
+      <w:proofErr w:type="gramStart"/>
+      <w:r>
+        <w:t>=”active</w:t>
+      </w:r>
+      <w:proofErr w:type="gramEnd"/>
+      <w:r>
+        <w:t>”</w:t>
       </w:r>
     </w:p>
     <w:p/>
@@ -6454,11 +6704,19 @@
         </w:numPr>
         <w:ind w:firstLineChars="0"/>
       </w:pPr>
-      <w:r>
-        <w:rPr>
-          <w:rFonts w:hint="eastAsia"/>
-        </w:rPr>
-        <w:t>简单好理解</w:t>
+      <w:proofErr w:type="gramStart"/>
+      <w:r>
+        <w:rPr>
+          <w:rFonts w:hint="eastAsia"/>
+        </w:rPr>
+        <w:t>简单好</w:t>
+      </w:r>
+      <w:proofErr w:type="gramEnd"/>
+      <w:r>
+        <w:rPr>
+          <w:rFonts w:hint="eastAsia"/>
+        </w:rPr>
+        <w:t>理解</w:t>
       </w:r>
     </w:p>
     <w:p/>
@@ -6722,6 +6980,7 @@
     </w:p>
     <w:p>
       <w:proofErr w:type="spellStart"/>
+      <w:proofErr w:type="gramStart"/>
       <w:r>
         <w:t>R</w:t>
       </w:r>
@@ -6736,7 +6995,11 @@
       </w:r>
       <w:proofErr w:type="spellEnd"/>
       <w:r>
-        <w:t>(“/</w:t>
+        <w:t>(</w:t>
+      </w:r>
+      <w:proofErr w:type="gramEnd"/>
+      <w:r>
+        <w:t>“/</w:t>
       </w:r>
       <w:proofErr w:type="spellStart"/>
       <w:r>
@@ -7465,12 +7728,28 @@
     </w:p>
     <w:p>
       <w:r>
-        <w:t>push: ƒ push(path, state)</w:t>
-      </w:r>
-    </w:p>
-    <w:p>
-      <w:r>
-        <w:t>replace: ƒ replace(path, state)</w:t>
+        <w:t xml:space="preserve">push: ƒ </w:t>
+      </w:r>
+      <w:proofErr w:type="gramStart"/>
+      <w:r>
+        <w:t>push(</w:t>
+      </w:r>
+      <w:proofErr w:type="gramEnd"/>
+      <w:r>
+        <w:t>path, state)</w:t>
+      </w:r>
+    </w:p>
+    <w:p>
+      <w:r>
+        <w:t xml:space="preserve">replace: ƒ </w:t>
+      </w:r>
+      <w:proofErr w:type="gramStart"/>
+      <w:r>
+        <w:t>replace(</w:t>
+      </w:r>
+      <w:proofErr w:type="gramEnd"/>
+      <w:r>
+        <w:t>path, state)</w:t>
       </w:r>
     </w:p>
     <w:p>
@@ -8067,12 +8346,17 @@
         <w:t xml:space="preserve">    </w:t>
       </w:r>
       <w:proofErr w:type="spellStart"/>
+      <w:proofErr w:type="gramStart"/>
       <w:r>
         <w:t>setTimeout</w:t>
       </w:r>
       <w:proofErr w:type="spellEnd"/>
       <w:r>
-        <w:t>(()=&gt;{</w:t>
+        <w:t>(</w:t>
+      </w:r>
+      <w:proofErr w:type="gramEnd"/>
+      <w:r>
+        <w:t>()=&gt;{</w:t>
       </w:r>
     </w:p>
     <w:p>
@@ -8080,10 +8364,12 @@
         <w:t xml:space="preserve">        </w:t>
       </w:r>
       <w:proofErr w:type="spellStart"/>
+      <w:proofErr w:type="gramStart"/>
       <w:r>
         <w:t>store.dispatch</w:t>
       </w:r>
       <w:proofErr w:type="spellEnd"/>
+      <w:proofErr w:type="gramEnd"/>
       <w:r>
         <w:t>(</w:t>
       </w:r>
@@ -8216,10 +8502,12 @@
         <w:t xml:space="preserve"> </w:t>
       </w:r>
       <w:proofErr w:type="spellStart"/>
+      <w:proofErr w:type="gramStart"/>
       <w:r>
         <w:t>npm</w:t>
       </w:r>
       <w:proofErr w:type="spellEnd"/>
+      <w:proofErr w:type="gramEnd"/>
       <w:r>
         <w:t xml:space="preserve"> </w:t>
       </w:r>
@@ -8429,6 +8717,7 @@
         </w:rPr>
         <w:t> </w:t>
       </w:r>
+      <w:proofErr w:type="gramStart"/>
       <w:r>
         <w:rPr>
           <w:rFonts w:ascii="Consolas" w:eastAsia="宋体" w:hAnsi="Consolas" w:cs="宋体"/>
@@ -8449,6 +8738,7 @@
         </w:rPr>
         <w:t>(</w:t>
       </w:r>
+      <w:proofErr w:type="gramEnd"/>
     </w:p>
     <w:p>
       <w:pPr>
@@ -8697,6 +8987,7 @@
         <w:t> </w:t>
       </w:r>
       <w:proofErr w:type="spellStart"/>
+      <w:proofErr w:type="gramStart"/>
       <w:r>
         <w:rPr>
           <w:rFonts w:ascii="Consolas" w:eastAsia="宋体" w:hAnsi="Consolas" w:cs="宋体"/>
@@ -8728,6 +9019,7 @@
         <w:t>counter</w:t>
       </w:r>
       <w:proofErr w:type="spellEnd"/>
+      <w:proofErr w:type="gramEnd"/>
     </w:p>
     <w:p>
       <w:pPr>
@@ -9499,12 +9791,17 @@
       </w:r>
       <w:proofErr w:type="spellStart"/>
       <w:r>
-        <w:t>PubSub.subscribe</w:t>
+        <w:t>PubSub.</w:t>
+      </w:r>
+      <w:proofErr w:type="gramStart"/>
+      <w:r>
+        <w:t>subscribe</w:t>
       </w:r>
       <w:proofErr w:type="spellEnd"/>
       <w:r>
         <w:t>(</w:t>
       </w:r>
+      <w:proofErr w:type="gramEnd"/>
       <w:r>
         <w:rPr>
           <w:rFonts w:hint="eastAsia"/>
@@ -9627,7 +9924,15 @@
             </w:r>
             <w:proofErr w:type="spellEnd"/>
             <w:r>
-              <w:t>", (topic, data)=&gt;{</w:t>
+              <w:t xml:space="preserve">", (topic, </w:t>
+            </w:r>
+            <w:proofErr w:type="gramStart"/>
+            <w:r>
+              <w:t>data)=</w:t>
+            </w:r>
+            <w:proofErr w:type="gramEnd"/>
+            <w:r>
+              <w:t>&gt;{</w:t>
             </w:r>
           </w:p>
           <w:p>
@@ -9635,10 +9940,12 @@
               <w:t xml:space="preserve">           </w:t>
             </w:r>
             <w:proofErr w:type="spellStart"/>
+            <w:proofErr w:type="gramStart"/>
             <w:r>
               <w:t>this.setState</w:t>
             </w:r>
             <w:proofErr w:type="spellEnd"/>
+            <w:proofErr w:type="gramEnd"/>
             <w:r>
               <w:t>({data});</w:t>
             </w:r>
@@ -9784,7 +10091,21 @@
               <w:rPr>
                 <w:rFonts w:hint="eastAsia"/>
               </w:rPr>
-              <w:t>该怎么写还是怎么写</w:t>
+              <w:t>该怎么</w:t>
+            </w:r>
+            <w:proofErr w:type="gramStart"/>
+            <w:r>
+              <w:rPr>
+                <w:rFonts w:hint="eastAsia"/>
+              </w:rPr>
+              <w:t>写还是</w:t>
+            </w:r>
+            <w:proofErr w:type="gramEnd"/>
+            <w:r>
+              <w:rPr>
+                <w:rFonts w:hint="eastAsia"/>
+              </w:rPr>
+              <w:t>怎么写</w:t>
             </w:r>
           </w:p>
           <w:p>
@@ -9841,12 +10162,17 @@
           </w:tcPr>
           <w:p>
             <w:proofErr w:type="spellStart"/>
+            <w:proofErr w:type="gramStart"/>
             <w:r>
               <w:t>componentDidMount</w:t>
             </w:r>
             <w:proofErr w:type="spellEnd"/>
             <w:r>
-              <w:t>() {</w:t>
+              <w:t>(</w:t>
+            </w:r>
+            <w:proofErr w:type="gramEnd"/>
+            <w:r>
+              <w:t>) {</w:t>
             </w:r>
           </w:p>
           <w:p>
@@ -9854,10 +10180,12 @@
               <w:t xml:space="preserve">        </w:t>
             </w:r>
             <w:proofErr w:type="spellStart"/>
+            <w:proofErr w:type="gramStart"/>
             <w:r>
               <w:t>store.subscribe</w:t>
             </w:r>
             <w:proofErr w:type="spellEnd"/>
+            <w:proofErr w:type="gramEnd"/>
             <w:r>
               <w:t>(() =&gt; {</w:t>
             </w:r>
@@ -9867,10 +10195,12 @@
               <w:t xml:space="preserve">            </w:t>
             </w:r>
             <w:proofErr w:type="spellStart"/>
+            <w:proofErr w:type="gramStart"/>
             <w:r>
               <w:t>this.setState</w:t>
             </w:r>
             <w:proofErr w:type="spellEnd"/>
+            <w:proofErr w:type="gramEnd"/>
             <w:r>
               <w:t>({})</w:t>
             </w:r>
@@ -9971,7 +10301,21 @@
         <w:rPr>
           <w:rFonts w:hint="eastAsia"/>
         </w:rPr>
-        <w:t>那需要个开发者工具在浏览器内观察吗？</w:t>
+        <w:t>那需要</w:t>
+      </w:r>
+      <w:proofErr w:type="gramStart"/>
+      <w:r>
+        <w:rPr>
+          <w:rFonts w:hint="eastAsia"/>
+        </w:rPr>
+        <w:t>个开发者工具</w:t>
+      </w:r>
+      <w:proofErr w:type="gramEnd"/>
+      <w:r>
+        <w:rPr>
+          <w:rFonts w:hint="eastAsia"/>
+        </w:rPr>
+        <w:t>在浏览器内观察吗？</w:t>
       </w:r>
     </w:p>
     <w:p>
@@ -10039,11 +10383,19 @@
       </w:r>
     </w:p>
     <w:p>
-      <w:r>
-        <w:rPr>
-          <w:rFonts w:hint="eastAsia"/>
-        </w:rPr>
-        <w:t>官网给出的三大理由</w:t>
+      <w:proofErr w:type="gramStart"/>
+      <w:r>
+        <w:rPr>
+          <w:rFonts w:hint="eastAsia"/>
+        </w:rPr>
+        <w:t>官网给出</w:t>
+      </w:r>
+      <w:proofErr w:type="gramEnd"/>
+      <w:r>
+        <w:rPr>
+          <w:rFonts w:hint="eastAsia"/>
+        </w:rPr>
+        <w:t>的三大理由</w:t>
       </w:r>
     </w:p>
     <w:p>
@@ -10052,8 +10404,16 @@
           <w:rPr>
             <w:rStyle w:val="a6"/>
           </w:rPr>
-          <w:t>Hooks简介 - 官网</w:t>
+          <w:t xml:space="preserve">Hooks简介 - </w:t>
         </w:r>
+        <w:proofErr w:type="gramStart"/>
+        <w:r>
+          <w:rPr>
+            <w:rStyle w:val="a6"/>
+          </w:rPr>
+          <w:t>官网</w:t>
+        </w:r>
+        <w:proofErr w:type="gramEnd"/>
       </w:hyperlink>
     </w:p>
     <w:p/>
@@ -10081,7 +10441,21 @@
         <w:rPr>
           <w:rFonts w:hint="eastAsia"/>
         </w:rPr>
-        <w:t>ooks这么强悍吗？那真是太酷了</w:t>
+        <w:t>ooks这么强悍吗？那真是</w:t>
+      </w:r>
+      <w:proofErr w:type="gramStart"/>
+      <w:r>
+        <w:rPr>
+          <w:rFonts w:hint="eastAsia"/>
+        </w:rPr>
+        <w:t>太</w:t>
+      </w:r>
+      <w:proofErr w:type="gramEnd"/>
+      <w:r>
+        <w:rPr>
+          <w:rFonts w:hint="eastAsia"/>
+        </w:rPr>
+        <w:t>酷了</w:t>
       </w:r>
       <w:r>
         <w:t>….</w:t>
@@ -10175,7 +10549,15 @@
     </w:p>
     <w:p>
       <w:r>
-        <w:t>Hook 使你在非 class 的情况下可以使用更多的 React 特性。 从概念上讲，React 组件一直更像是函数。而 Hook 则拥抱了函数，</w:t>
+        <w:t>Hook 使你在非 class 的情况下可以使用更多的 React 特性。 从概念上讲，React 组件</w:t>
+      </w:r>
+      <w:proofErr w:type="gramStart"/>
+      <w:r>
+        <w:t>一直更</w:t>
+      </w:r>
+      <w:proofErr w:type="gramEnd"/>
+      <w:r>
+        <w:t>像是函数。而 Hook 则拥抱了函数，</w:t>
       </w:r>
     </w:p>
     <w:p/>
@@ -10288,12 +10670,17 @@
         </w:rPr>
         <w:t>React.</w:t>
       </w:r>
+      <w:proofErr w:type="gramStart"/>
       <w:r>
         <w:t>createRef</w:t>
       </w:r>
       <w:proofErr w:type="spellEnd"/>
       <w:r>
-        <w:t>()</w:t>
+        <w:t>(</w:t>
+      </w:r>
+      <w:proofErr w:type="gramEnd"/>
+      <w:r>
+        <w:t>)</w:t>
       </w:r>
     </w:p>
     <w:p/>
@@ -10306,7 +10693,41 @@
       </w:r>
     </w:p>
     <w:p/>
-    <w:p/>
+    <w:p>
+      <w:r>
+        <w:rPr>
+          <w:rFonts w:hint="eastAsia"/>
+        </w:rPr>
+        <w:t>当然为了不重复创建函数，对象；还有</w:t>
+      </w:r>
+    </w:p>
+    <w:p>
+      <w:r>
+        <w:t>M</w:t>
+      </w:r>
+      <w:r>
+        <w:rPr>
+          <w:rFonts w:hint="eastAsia"/>
+        </w:rPr>
+        <w:t>e</w:t>
+      </w:r>
+      <w:r>
+        <w:t xml:space="preserve">mo </w:t>
+      </w:r>
+      <w:proofErr w:type="spellStart"/>
+      <w:r>
+        <w:t>useCallback</w:t>
+      </w:r>
+      <w:proofErr w:type="spellEnd"/>
+      <w:r>
+        <w:t xml:space="preserve"> </w:t>
+      </w:r>
+      <w:proofErr w:type="spellStart"/>
+      <w:r>
+        <w:t>useMemo</w:t>
+      </w:r>
+      <w:proofErr w:type="spellEnd"/>
+    </w:p>
     <w:p/>
     <w:p>
       <w:pPr>
@@ -10401,11 +10822,19 @@
       <w:pPr>
         <w:pStyle w:val="2"/>
       </w:pPr>
-      <w:r>
-        <w:rPr>
-          <w:rFonts w:hint="eastAsia"/>
-        </w:rPr>
-        <w:t>懒加载</w:t>
+      <w:proofErr w:type="gramStart"/>
+      <w:r>
+        <w:rPr>
+          <w:rFonts w:hint="eastAsia"/>
+        </w:rPr>
+        <w:t>懒</w:t>
+      </w:r>
+      <w:proofErr w:type="gramEnd"/>
+      <w:r>
+        <w:rPr>
+          <w:rFonts w:hint="eastAsia"/>
+        </w:rPr>
+        <w:t>加载</w:t>
       </w:r>
     </w:p>
     <w:p>
@@ -10452,7 +10881,21 @@
         <w:rPr>
           <w:rFonts w:hint="eastAsia"/>
         </w:rPr>
-        <w:t>但是呢，我暂时不晓得跨文件怎么传递</w:t>
+        <w:t>但是呢，我暂时不晓得</w:t>
+      </w:r>
+      <w:proofErr w:type="gramStart"/>
+      <w:r>
+        <w:rPr>
+          <w:rFonts w:hint="eastAsia"/>
+        </w:rPr>
+        <w:t>跨文件</w:t>
+      </w:r>
+      <w:proofErr w:type="gramEnd"/>
+      <w:r>
+        <w:rPr>
+          <w:rFonts w:hint="eastAsia"/>
+        </w:rPr>
+        <w:t>怎么传递</w:t>
       </w:r>
       <w:proofErr w:type="spellStart"/>
       <w:r>
@@ -10503,11 +10946,19 @@
       </w:r>
       <w:proofErr w:type="spellStart"/>
       <w:r>
-        <w:t>React.createContext</w:t>
+        <w:t>React.</w:t>
+      </w:r>
+      <w:proofErr w:type="gramStart"/>
+      <w:r>
+        <w:t>createContext</w:t>
       </w:r>
       <w:proofErr w:type="spellEnd"/>
       <w:r>
-        <w:t>()</w:t>
+        <w:t>(</w:t>
+      </w:r>
+      <w:proofErr w:type="gramEnd"/>
+      <w:r>
+        <w:t>)</w:t>
       </w:r>
     </w:p>
     <w:p>
@@ -10599,7 +11050,21 @@
         <w:rPr>
           <w:rFonts w:hint="eastAsia"/>
         </w:rPr>
-        <w:t>方式一：</w:t>
+        <w:t>方式</w:t>
+      </w:r>
+      <w:proofErr w:type="gramStart"/>
+      <w:r>
+        <w:rPr>
+          <w:rFonts w:hint="eastAsia"/>
+        </w:rPr>
+        <w:t>一</w:t>
+      </w:r>
+      <w:proofErr w:type="gramEnd"/>
+      <w:r>
+        <w:rPr>
+          <w:rFonts w:hint="eastAsia"/>
+        </w:rPr>
+        <w:t>：</w:t>
       </w:r>
     </w:p>
     <w:p>
@@ -10632,6 +11097,7 @@
         <w:jc w:val="left"/>
       </w:pPr>
       <w:proofErr w:type="spellStart"/>
+      <w:proofErr w:type="gramStart"/>
       <w:r>
         <w:rPr>
           <w:rFonts w:hint="eastAsia"/>
@@ -10642,6 +11108,7 @@
         <w:t>s.contxt</w:t>
       </w:r>
       <w:proofErr w:type="spellEnd"/>
+      <w:proofErr w:type="gramEnd"/>
     </w:p>
     <w:p>
       <w:pPr>
@@ -10674,7 +11141,21 @@
         <w:rPr>
           <w:rFonts w:hint="eastAsia"/>
         </w:rPr>
-        <w:t>，因为函数组件用不了方式一的this</w:t>
+        <w:t>，因为函数组件用不了方式</w:t>
+      </w:r>
+      <w:proofErr w:type="gramStart"/>
+      <w:r>
+        <w:rPr>
+          <w:rFonts w:hint="eastAsia"/>
+        </w:rPr>
+        <w:t>一</w:t>
+      </w:r>
+      <w:proofErr w:type="gramEnd"/>
+      <w:r>
+        <w:rPr>
+          <w:rFonts w:hint="eastAsia"/>
+        </w:rPr>
+        <w:t>的this</w:t>
       </w:r>
     </w:p>
     <w:p>
@@ -10774,7 +11255,15 @@
         <w:t>&lt;</w:t>
       </w:r>
       <w:r>
-        <w:t>A render={value =&gt; &lt;</w:t>
+        <w:t>A render</w:t>
+      </w:r>
+      <w:proofErr w:type="gramStart"/>
+      <w:r>
+        <w:t>={</w:t>
+      </w:r>
+      <w:proofErr w:type="gramEnd"/>
+      <w:r>
+        <w:t>value =&gt; &lt;</w:t>
       </w:r>
       <w:r>
         <w:rPr>
@@ -11014,8 +11503,1097 @@
       </w:r>
     </w:p>
     <w:p/>
+    <w:p>
+      <w:pPr>
+        <w:pStyle w:val="2"/>
+      </w:pPr>
+      <w:r>
+        <w:t>Drag and drop</w:t>
+      </w:r>
+    </w:p>
+    <w:p>
+      <w:r>
+        <w:rPr>
+          <w:rFonts w:hint="eastAsia"/>
+        </w:rPr>
+        <w:t>这东</w:t>
+      </w:r>
+      <w:proofErr w:type="gramStart"/>
+      <w:r>
+        <w:rPr>
+          <w:rFonts w:hint="eastAsia"/>
+        </w:rPr>
+        <w:t>东</w:t>
+      </w:r>
+      <w:proofErr w:type="gramEnd"/>
+      <w:r>
+        <w:rPr>
+          <w:rFonts w:hint="eastAsia"/>
+        </w:rPr>
+        <w:t>太有用了，工作中做B</w:t>
+      </w:r>
+      <w:r>
+        <w:t>E-UI</w:t>
+      </w:r>
+      <w:r>
+        <w:rPr>
+          <w:rFonts w:hint="eastAsia"/>
+        </w:rPr>
+        <w:t>必须得玩的好</w:t>
+      </w:r>
+    </w:p>
+    <w:p>
+      <w:pPr>
+        <w:pStyle w:val="3"/>
+      </w:pPr>
+      <w:r>
+        <w:t>H</w:t>
+      </w:r>
+      <w:r>
+        <w:rPr>
+          <w:rFonts w:hint="eastAsia"/>
+        </w:rPr>
+        <w:t>tml</w:t>
+      </w:r>
+      <w:r>
+        <w:t xml:space="preserve"> </w:t>
+      </w:r>
+      <w:proofErr w:type="spellStart"/>
+      <w:r>
+        <w:t>positon</w:t>
+      </w:r>
+      <w:proofErr w:type="spellEnd"/>
+    </w:p>
+    <w:p>
+      <w:pPr>
+        <w:pStyle w:val="a5"/>
+        <w:numPr>
+          <w:ilvl w:val="0"/>
+          <w:numId w:val="36"/>
+        </w:numPr>
+        <w:ind w:firstLineChars="0"/>
+      </w:pPr>
+      <w:r>
+        <w:rPr>
+          <w:rFonts w:hint="eastAsia"/>
+        </w:rPr>
+        <w:t>定义div样式为a</w:t>
+      </w:r>
+      <w:r>
+        <w:t xml:space="preserve">bsolute, </w:t>
+      </w:r>
+      <w:r>
+        <w:rPr>
+          <w:rFonts w:hint="eastAsia"/>
+        </w:rPr>
+        <w:t>left</w:t>
+      </w:r>
+      <w:r>
+        <w:t xml:space="preserve">, top </w:t>
+      </w:r>
+    </w:p>
+    <w:p>
+      <w:pPr>
+        <w:pStyle w:val="a5"/>
+        <w:numPr>
+          <w:ilvl w:val="0"/>
+          <w:numId w:val="36"/>
+        </w:numPr>
+        <w:ind w:firstLineChars="0"/>
+      </w:pPr>
+      <w:r>
+        <w:rPr>
+          <w:rFonts w:hint="eastAsia"/>
+        </w:rPr>
+        <w:t>定义方法:</w:t>
+      </w:r>
+      <w:r>
+        <w:t xml:space="preserve"> </w:t>
+      </w:r>
+      <w:proofErr w:type="spellStart"/>
+      <w:r>
+        <w:t>onmousedown</w:t>
+      </w:r>
+      <w:proofErr w:type="spellEnd"/>
+      <w:r>
+        <w:t xml:space="preserve"> </w:t>
+      </w:r>
+      <w:proofErr w:type="spellStart"/>
+      <w:r>
+        <w:t>onmouseup</w:t>
+      </w:r>
+      <w:proofErr w:type="spellEnd"/>
+      <w:r>
+        <w:t xml:space="preserve"> </w:t>
+      </w:r>
+      <w:proofErr w:type="spellStart"/>
+      <w:r>
+        <w:t>onmousemove</w:t>
+      </w:r>
+      <w:proofErr w:type="spellEnd"/>
+    </w:p>
+    <w:p>
+      <w:pPr>
+        <w:pStyle w:val="a5"/>
+        <w:numPr>
+          <w:ilvl w:val="0"/>
+          <w:numId w:val="36"/>
+        </w:numPr>
+        <w:ind w:firstLineChars="0"/>
+      </w:pPr>
+      <w:proofErr w:type="spellStart"/>
+      <w:r>
+        <w:t>move_</w:t>
+      </w:r>
+      <w:proofErr w:type="gramStart"/>
+      <w:r>
+        <w:t>div.style</w:t>
+      </w:r>
+      <w:proofErr w:type="gramEnd"/>
+      <w:r>
+        <w:t>.left</w:t>
+      </w:r>
+      <w:proofErr w:type="spellEnd"/>
+      <w:r>
+        <w:t xml:space="preserve"> = </w:t>
+      </w:r>
+      <w:proofErr w:type="spellStart"/>
+      <w:r>
+        <w:t>ndx</w:t>
+      </w:r>
+      <w:proofErr w:type="spellEnd"/>
+      <w:r>
+        <w:t xml:space="preserve"> + "px";</w:t>
+      </w:r>
+    </w:p>
+    <w:p>
+      <w:r>
+        <w:t xml:space="preserve">   </w:t>
+      </w:r>
+      <w:r>
+        <w:t xml:space="preserve"> </w:t>
+      </w:r>
+      <w:proofErr w:type="spellStart"/>
+      <w:r>
+        <w:t>move_div.style.top</w:t>
+      </w:r>
+      <w:proofErr w:type="spellEnd"/>
+      <w:r>
+        <w:t xml:space="preserve"> = </w:t>
+      </w:r>
+      <w:proofErr w:type="spellStart"/>
+      <w:r>
+        <w:t>ndy</w:t>
+      </w:r>
+      <w:proofErr w:type="spellEnd"/>
+      <w:r>
+        <w:t xml:space="preserve"> + "px";</w:t>
+      </w:r>
+    </w:p>
+    <w:p>
+      <w:pPr>
+        <w:rPr>
+          <w:rFonts w:hint="eastAsia"/>
+        </w:rPr>
+      </w:pPr>
+    </w:p>
+    <w:p>
+      <w:pPr>
+        <w:rPr>
+          <w:rFonts w:hint="eastAsia"/>
+        </w:rPr>
+      </w:pPr>
+      <w:hyperlink r:id="rId24" w:history="1">
+        <w:r>
+          <w:rPr>
+            <w:rStyle w:val="a6"/>
+          </w:rPr>
+          <w:t>html中鼠标拖拽的实现-麦田里的守望者-csdn</w:t>
+        </w:r>
+      </w:hyperlink>
+    </w:p>
+    <w:p>
+      <w:pPr>
+        <w:rPr>
+          <w:rFonts w:hint="eastAsia"/>
+        </w:rPr>
+      </w:pPr>
+      <w:r>
+        <w:rPr>
+          <w:rFonts w:hint="eastAsia"/>
+        </w:rPr>
+        <w:lastRenderedPageBreak/>
+        <w:t>最原始，但是很累呀，麻烦的不得了</w:t>
+      </w:r>
+    </w:p>
+    <w:p>
+      <w:pPr>
+        <w:pStyle w:val="3"/>
+      </w:pPr>
+      <w:r>
+        <w:t>H</w:t>
+      </w:r>
+      <w:r>
+        <w:rPr>
+          <w:rFonts w:hint="eastAsia"/>
+        </w:rPr>
+        <w:t>t</w:t>
+      </w:r>
+      <w:r>
+        <w:t>ml5 drag and drop</w:t>
+      </w:r>
+    </w:p>
+    <w:p>
+      <w:hyperlink r:id="rId25" w:history="1">
+        <w:r>
+          <w:rPr>
+            <w:rStyle w:val="a6"/>
+          </w:rPr>
+          <w:t>HTML5 拖放（Drag 和 Drop）- 菜鸟教程</w:t>
+        </w:r>
+      </w:hyperlink>
+    </w:p>
     <w:p/>
     <w:p>
+      <w:r>
+        <w:rPr>
+          <w:rFonts w:hint="eastAsia"/>
+        </w:rPr>
+        <w:t>给source添加属性：</w:t>
+      </w:r>
+      <w:r>
+        <w:t>draggable="true"</w:t>
+      </w:r>
+    </w:p>
+    <w:p>
+      <w:pPr>
+        <w:rPr>
+          <w:rFonts w:hint="eastAsia"/>
+        </w:rPr>
+      </w:pPr>
+      <w:r>
+        <w:rPr>
+          <w:rFonts w:hint="eastAsia"/>
+        </w:rPr>
+        <w:t>给target添加对应方法：</w:t>
+      </w:r>
+      <w:proofErr w:type="spellStart"/>
+      <w:r>
+        <w:t>ondragover</w:t>
+      </w:r>
+      <w:proofErr w:type="spellEnd"/>
+      <w:r>
+        <w:rPr>
+          <w:rFonts w:hint="eastAsia"/>
+        </w:rPr>
+        <w:t>,</w:t>
+      </w:r>
+      <w:r>
+        <w:t xml:space="preserve"> </w:t>
+      </w:r>
+      <w:proofErr w:type="spellStart"/>
+      <w:r>
+        <w:rPr>
+          <w:rFonts w:hint="eastAsia"/>
+        </w:rPr>
+        <w:t>on</w:t>
+      </w:r>
+      <w:r>
+        <w:t>drop</w:t>
+      </w:r>
+      <w:proofErr w:type="spellEnd"/>
+    </w:p>
+    <w:p>
+      <w:pPr>
+        <w:widowControl/>
+        <w:shd w:val="clear" w:color="auto" w:fill="1E1E1E"/>
+        <w:spacing w:line="360" w:lineRule="atLeast"/>
+        <w:jc w:val="left"/>
+        <w:rPr>
+          <w:rFonts w:ascii="Consolas" w:eastAsia="宋体" w:hAnsi="Consolas" w:cs="宋体" w:hint="eastAsia"/>
+          <w:color w:val="D4D4D4"/>
+          <w:kern w:val="0"/>
+          <w:sz w:val="27"/>
+          <w:szCs w:val="27"/>
+        </w:rPr>
+      </w:pPr>
+      <w:r>
+        <w:rPr>
+          <w:rFonts w:ascii="Consolas" w:eastAsia="宋体" w:hAnsi="Consolas" w:cs="宋体"/>
+          <w:color w:val="808080"/>
+          <w:kern w:val="0"/>
+          <w:sz w:val="27"/>
+          <w:szCs w:val="27"/>
+        </w:rPr>
+        <w:t>&lt;</w:t>
+      </w:r>
+      <w:r>
+        <w:rPr>
+          <w:rFonts w:ascii="Consolas" w:eastAsia="宋体" w:hAnsi="Consolas" w:cs="宋体"/>
+          <w:color w:val="569CD6"/>
+          <w:kern w:val="0"/>
+          <w:sz w:val="27"/>
+          <w:szCs w:val="27"/>
+        </w:rPr>
+        <w:t>div</w:t>
+      </w:r>
+      <w:r>
+        <w:rPr>
+          <w:rFonts w:ascii="Consolas" w:eastAsia="宋体" w:hAnsi="Consolas" w:cs="宋体"/>
+          <w:color w:val="D4D4D4"/>
+          <w:kern w:val="0"/>
+          <w:sz w:val="27"/>
+          <w:szCs w:val="27"/>
+        </w:rPr>
+        <w:t> </w:t>
+      </w:r>
+      <w:r>
+        <w:rPr>
+          <w:rFonts w:ascii="Consolas" w:eastAsia="宋体" w:hAnsi="Consolas" w:cs="宋体"/>
+          <w:color w:val="9CDCFE"/>
+          <w:kern w:val="0"/>
+          <w:sz w:val="27"/>
+          <w:szCs w:val="27"/>
+        </w:rPr>
+        <w:t>id</w:t>
+      </w:r>
+      <w:r>
+        <w:rPr>
+          <w:rFonts w:ascii="Consolas" w:eastAsia="宋体" w:hAnsi="Consolas" w:cs="宋体"/>
+          <w:color w:val="D4D4D4"/>
+          <w:kern w:val="0"/>
+          <w:sz w:val="27"/>
+          <w:szCs w:val="27"/>
+        </w:rPr>
+        <w:t>=</w:t>
+      </w:r>
+      <w:r>
+        <w:rPr>
+          <w:rFonts w:ascii="Consolas" w:eastAsia="宋体" w:hAnsi="Consolas" w:cs="宋体"/>
+          <w:color w:val="CE9178"/>
+          <w:kern w:val="0"/>
+          <w:sz w:val="27"/>
+          <w:szCs w:val="27"/>
+        </w:rPr>
+        <w:t>"div1"</w:t>
+      </w:r>
+      <w:r>
+        <w:rPr>
+          <w:rFonts w:ascii="Consolas" w:eastAsia="宋体" w:hAnsi="Consolas" w:cs="宋体"/>
+          <w:color w:val="D4D4D4"/>
+          <w:kern w:val="0"/>
+          <w:sz w:val="27"/>
+          <w:szCs w:val="27"/>
+        </w:rPr>
+        <w:t> </w:t>
+      </w:r>
+      <w:r>
+        <w:rPr>
+          <w:rFonts w:ascii="Consolas" w:eastAsia="宋体" w:hAnsi="Consolas" w:cs="宋体"/>
+          <w:color w:val="9CDCFE"/>
+          <w:kern w:val="0"/>
+          <w:sz w:val="27"/>
+          <w:szCs w:val="27"/>
+        </w:rPr>
+        <w:t>ondrop</w:t>
+      </w:r>
+      <w:r>
+        <w:rPr>
+          <w:rFonts w:ascii="Consolas" w:eastAsia="宋体" w:hAnsi="Consolas" w:cs="宋体"/>
+          <w:color w:val="D4D4D4"/>
+          <w:kern w:val="0"/>
+          <w:sz w:val="27"/>
+          <w:szCs w:val="27"/>
+        </w:rPr>
+        <w:t>=</w:t>
+      </w:r>
+      <w:r>
+        <w:rPr>
+          <w:rFonts w:ascii="Consolas" w:eastAsia="宋体" w:hAnsi="Consolas" w:cs="宋体"/>
+          <w:color w:val="CE9178"/>
+          <w:kern w:val="0"/>
+          <w:sz w:val="27"/>
+          <w:szCs w:val="27"/>
+        </w:rPr>
+        <w:t>"</w:t>
+      </w:r>
+      <w:r>
+        <w:rPr>
+          <w:rFonts w:ascii="Consolas" w:eastAsia="宋体" w:hAnsi="Consolas" w:cs="宋体"/>
+          <w:color w:val="DCDCAA"/>
+          <w:kern w:val="0"/>
+          <w:sz w:val="27"/>
+          <w:szCs w:val="27"/>
+        </w:rPr>
+        <w:t>drop</w:t>
+      </w:r>
+      <w:r>
+        <w:rPr>
+          <w:rFonts w:ascii="Consolas" w:eastAsia="宋体" w:hAnsi="Consolas" w:cs="宋体"/>
+          <w:color w:val="CE9178"/>
+          <w:kern w:val="0"/>
+          <w:sz w:val="27"/>
+          <w:szCs w:val="27"/>
+        </w:rPr>
+        <w:t>(</w:t>
+      </w:r>
+      <w:r>
+        <w:rPr>
+          <w:rFonts w:ascii="Consolas" w:eastAsia="宋体" w:hAnsi="Consolas" w:cs="宋体"/>
+          <w:color w:val="9CDCFE"/>
+          <w:kern w:val="0"/>
+          <w:sz w:val="27"/>
+          <w:szCs w:val="27"/>
+        </w:rPr>
+        <w:t>event</w:t>
+      </w:r>
+      <w:r>
+        <w:rPr>
+          <w:rFonts w:ascii="Consolas" w:eastAsia="宋体" w:hAnsi="Consolas" w:cs="宋体"/>
+          <w:color w:val="CE9178"/>
+          <w:kern w:val="0"/>
+          <w:sz w:val="27"/>
+          <w:szCs w:val="27"/>
+        </w:rPr>
+        <w:t>)"</w:t>
+      </w:r>
+      <w:r>
+        <w:rPr>
+          <w:rFonts w:ascii="Consolas" w:eastAsia="宋体" w:hAnsi="Consolas" w:cs="宋体"/>
+          <w:color w:val="D4D4D4"/>
+          <w:kern w:val="0"/>
+          <w:sz w:val="27"/>
+          <w:szCs w:val="27"/>
+        </w:rPr>
+        <w:t> </w:t>
+      </w:r>
+      <w:bookmarkStart w:id="0" w:name="_Hlk79957491"/>
+      <w:r>
+        <w:rPr>
+          <w:rFonts w:ascii="Consolas" w:eastAsia="宋体" w:hAnsi="Consolas" w:cs="宋体"/>
+          <w:color w:val="9CDCFE"/>
+          <w:kern w:val="0"/>
+          <w:sz w:val="27"/>
+          <w:szCs w:val="27"/>
+        </w:rPr>
+        <w:t>ondragover</w:t>
+      </w:r>
+      <w:bookmarkEnd w:id="0"/>
+      <w:r>
+        <w:rPr>
+          <w:rFonts w:ascii="Consolas" w:eastAsia="宋体" w:hAnsi="Consolas" w:cs="宋体"/>
+          <w:color w:val="D4D4D4"/>
+          <w:kern w:val="0"/>
+          <w:sz w:val="27"/>
+          <w:szCs w:val="27"/>
+        </w:rPr>
+        <w:t>=</w:t>
+      </w:r>
+      <w:r>
+        <w:rPr>
+          <w:rFonts w:ascii="Consolas" w:eastAsia="宋体" w:hAnsi="Consolas" w:cs="宋体"/>
+          <w:color w:val="CE9178"/>
+          <w:kern w:val="0"/>
+          <w:sz w:val="27"/>
+          <w:szCs w:val="27"/>
+        </w:rPr>
+        <w:t>"</w:t>
+      </w:r>
+      <w:r>
+        <w:rPr>
+          <w:rFonts w:ascii="Consolas" w:eastAsia="宋体" w:hAnsi="Consolas" w:cs="宋体"/>
+          <w:color w:val="DCDCAA"/>
+          <w:kern w:val="0"/>
+          <w:sz w:val="27"/>
+          <w:szCs w:val="27"/>
+        </w:rPr>
+        <w:t>allowDrop</w:t>
+      </w:r>
+      <w:r>
+        <w:rPr>
+          <w:rFonts w:ascii="Consolas" w:eastAsia="宋体" w:hAnsi="Consolas" w:cs="宋体"/>
+          <w:color w:val="CE9178"/>
+          <w:kern w:val="0"/>
+          <w:sz w:val="27"/>
+          <w:szCs w:val="27"/>
+        </w:rPr>
+        <w:t>(</w:t>
+      </w:r>
+      <w:r>
+        <w:rPr>
+          <w:rFonts w:ascii="Consolas" w:eastAsia="宋体" w:hAnsi="Consolas" w:cs="宋体"/>
+          <w:color w:val="9CDCFE"/>
+          <w:kern w:val="0"/>
+          <w:sz w:val="27"/>
+          <w:szCs w:val="27"/>
+        </w:rPr>
+        <w:t>event</w:t>
+      </w:r>
+      <w:r>
+        <w:rPr>
+          <w:rFonts w:ascii="Consolas" w:eastAsia="宋体" w:hAnsi="Consolas" w:cs="宋体"/>
+          <w:color w:val="CE9178"/>
+          <w:kern w:val="0"/>
+          <w:sz w:val="27"/>
+          <w:szCs w:val="27"/>
+        </w:rPr>
+        <w:t>)"</w:t>
+      </w:r>
+      <w:r>
+        <w:rPr>
+          <w:rFonts w:ascii="Consolas" w:eastAsia="宋体" w:hAnsi="Consolas" w:cs="宋体"/>
+          <w:color w:val="808080"/>
+          <w:kern w:val="0"/>
+          <w:sz w:val="27"/>
+          <w:szCs w:val="27"/>
+        </w:rPr>
+        <w:t>&gt;</w:t>
+      </w:r>
+    </w:p>
+    <w:p>
+      <w:pPr>
+        <w:widowControl/>
+        <w:shd w:val="clear" w:color="auto" w:fill="1E1E1E"/>
+        <w:spacing w:line="360" w:lineRule="atLeast"/>
+        <w:jc w:val="left"/>
+        <w:rPr>
+          <w:rFonts w:ascii="Consolas" w:eastAsia="宋体" w:hAnsi="Consolas" w:cs="宋体"/>
+          <w:color w:val="808080"/>
+          <w:kern w:val="0"/>
+          <w:sz w:val="27"/>
+          <w:szCs w:val="27"/>
+        </w:rPr>
+      </w:pPr>
+      <w:r>
+        <w:rPr>
+          <w:rFonts w:ascii="Consolas" w:eastAsia="宋体" w:hAnsi="Consolas" w:cs="宋体"/>
+          <w:color w:val="808080"/>
+          <w:kern w:val="0"/>
+          <w:sz w:val="27"/>
+          <w:szCs w:val="27"/>
+        </w:rPr>
+        <w:t>&lt;/</w:t>
+      </w:r>
+      <w:r>
+        <w:rPr>
+          <w:rFonts w:ascii="Consolas" w:eastAsia="宋体" w:hAnsi="Consolas" w:cs="宋体"/>
+          <w:color w:val="569CD6"/>
+          <w:kern w:val="0"/>
+          <w:sz w:val="27"/>
+          <w:szCs w:val="27"/>
+        </w:rPr>
+        <w:t>div</w:t>
+      </w:r>
+      <w:r>
+        <w:rPr>
+          <w:rFonts w:ascii="Consolas" w:eastAsia="宋体" w:hAnsi="Consolas" w:cs="宋体"/>
+          <w:color w:val="808080"/>
+          <w:kern w:val="0"/>
+          <w:sz w:val="27"/>
+          <w:szCs w:val="27"/>
+        </w:rPr>
+        <w:t>&gt;</w:t>
+      </w:r>
+    </w:p>
+    <w:p>
+      <w:pPr>
+        <w:widowControl/>
+        <w:shd w:val="clear" w:color="auto" w:fill="1E1E1E"/>
+        <w:spacing w:line="360" w:lineRule="atLeast"/>
+        <w:jc w:val="left"/>
+        <w:rPr>
+          <w:rFonts w:ascii="Consolas" w:eastAsia="宋体" w:hAnsi="Consolas" w:cs="宋体"/>
+          <w:color w:val="808080"/>
+          <w:kern w:val="0"/>
+          <w:sz w:val="27"/>
+          <w:szCs w:val="27"/>
+        </w:rPr>
+      </w:pPr>
+    </w:p>
+    <w:p>
+      <w:pPr>
+        <w:widowControl/>
+        <w:shd w:val="clear" w:color="auto" w:fill="1E1E1E"/>
+        <w:spacing w:line="360" w:lineRule="atLeast"/>
+        <w:jc w:val="left"/>
+        <w:rPr>
+          <w:rFonts w:ascii="Consolas" w:eastAsia="宋体" w:hAnsi="Consolas" w:cs="宋体"/>
+          <w:color w:val="D4D4D4"/>
+          <w:kern w:val="0"/>
+          <w:sz w:val="27"/>
+          <w:szCs w:val="27"/>
+        </w:rPr>
+      </w:pPr>
+      <w:r>
+        <w:rPr>
+          <w:rFonts w:ascii="Consolas" w:eastAsia="宋体" w:hAnsi="Consolas" w:cs="宋体"/>
+          <w:color w:val="808080"/>
+          <w:kern w:val="0"/>
+          <w:sz w:val="27"/>
+          <w:szCs w:val="27"/>
+        </w:rPr>
+        <w:t>&lt;</w:t>
+      </w:r>
+      <w:proofErr w:type="spellStart"/>
+      <w:r>
+        <w:rPr>
+          <w:rFonts w:ascii="Consolas" w:eastAsia="宋体" w:hAnsi="Consolas" w:cs="宋体"/>
+          <w:color w:val="569CD6"/>
+          <w:kern w:val="0"/>
+          <w:sz w:val="27"/>
+          <w:szCs w:val="27"/>
+        </w:rPr>
+        <w:t>img</w:t>
+      </w:r>
+      <w:proofErr w:type="spellEnd"/>
+      <w:r>
+        <w:rPr>
+          <w:rFonts w:ascii="Consolas" w:eastAsia="宋体" w:hAnsi="Consolas" w:cs="宋体"/>
+          <w:color w:val="D4D4D4"/>
+          <w:kern w:val="0"/>
+          <w:sz w:val="27"/>
+          <w:szCs w:val="27"/>
+        </w:rPr>
+        <w:t> </w:t>
+      </w:r>
+      <w:proofErr w:type="spellStart"/>
+      <w:r>
+        <w:rPr>
+          <w:rFonts w:ascii="Consolas" w:eastAsia="宋体" w:hAnsi="Consolas" w:cs="宋体"/>
+          <w:color w:val="9CDCFE"/>
+          <w:kern w:val="0"/>
+          <w:sz w:val="27"/>
+          <w:szCs w:val="27"/>
+        </w:rPr>
+        <w:t>src</w:t>
+      </w:r>
+      <w:proofErr w:type="spellEnd"/>
+      <w:r>
+        <w:rPr>
+          <w:rFonts w:ascii="Consolas" w:eastAsia="宋体" w:hAnsi="Consolas" w:cs="宋体"/>
+          <w:color w:val="D4D4D4"/>
+          <w:kern w:val="0"/>
+          <w:sz w:val="27"/>
+          <w:szCs w:val="27"/>
+        </w:rPr>
+        <w:t>=</w:t>
+      </w:r>
+      <w:r>
+        <w:rPr>
+          <w:rFonts w:ascii="Consolas" w:eastAsia="宋体" w:hAnsi="Consolas" w:cs="宋体"/>
+          <w:color w:val="CE9178"/>
+          <w:kern w:val="0"/>
+          <w:sz w:val="27"/>
+          <w:szCs w:val="27"/>
+        </w:rPr>
+        <w:t>"tangsan.jpg"</w:t>
+      </w:r>
+      <w:r>
+        <w:rPr>
+          <w:rFonts w:ascii="Consolas" w:eastAsia="宋体" w:hAnsi="Consolas" w:cs="宋体"/>
+          <w:color w:val="D4D4D4"/>
+          <w:kern w:val="0"/>
+          <w:sz w:val="27"/>
+          <w:szCs w:val="27"/>
+        </w:rPr>
+        <w:t> </w:t>
+      </w:r>
+      <w:r>
+        <w:rPr>
+          <w:rFonts w:ascii="Consolas" w:eastAsia="宋体" w:hAnsi="Consolas" w:cs="宋体"/>
+          <w:color w:val="9CDCFE"/>
+          <w:kern w:val="0"/>
+          <w:sz w:val="27"/>
+          <w:szCs w:val="27"/>
+        </w:rPr>
+        <w:t>id</w:t>
+      </w:r>
+      <w:r>
+        <w:rPr>
+          <w:rFonts w:ascii="Consolas" w:eastAsia="宋体" w:hAnsi="Consolas" w:cs="宋体"/>
+          <w:color w:val="D4D4D4"/>
+          <w:kern w:val="0"/>
+          <w:sz w:val="27"/>
+          <w:szCs w:val="27"/>
+        </w:rPr>
+        <w:t>=</w:t>
+      </w:r>
+      <w:r>
+        <w:rPr>
+          <w:rFonts w:ascii="Consolas" w:eastAsia="宋体" w:hAnsi="Consolas" w:cs="宋体"/>
+          <w:color w:val="CE9178"/>
+          <w:kern w:val="0"/>
+          <w:sz w:val="27"/>
+          <w:szCs w:val="27"/>
+        </w:rPr>
+        <w:t>"drag1"</w:t>
+      </w:r>
+      <w:r>
+        <w:rPr>
+          <w:rFonts w:ascii="Consolas" w:eastAsia="宋体" w:hAnsi="Consolas" w:cs="宋体"/>
+          <w:color w:val="D4D4D4"/>
+          <w:kern w:val="0"/>
+          <w:sz w:val="27"/>
+          <w:szCs w:val="27"/>
+        </w:rPr>
+        <w:t> </w:t>
+      </w:r>
+      <w:r>
+        <w:rPr>
+          <w:rFonts w:ascii="Consolas" w:eastAsia="宋体" w:hAnsi="Consolas" w:cs="宋体"/>
+          <w:color w:val="9CDCFE"/>
+          <w:kern w:val="0"/>
+          <w:sz w:val="27"/>
+          <w:szCs w:val="27"/>
+        </w:rPr>
+        <w:t>width</w:t>
+      </w:r>
+      <w:r>
+        <w:rPr>
+          <w:rFonts w:ascii="Consolas" w:eastAsia="宋体" w:hAnsi="Consolas" w:cs="宋体"/>
+          <w:color w:val="D4D4D4"/>
+          <w:kern w:val="0"/>
+          <w:sz w:val="27"/>
+          <w:szCs w:val="27"/>
+        </w:rPr>
+        <w:t>=</w:t>
+      </w:r>
+      <w:r>
+        <w:rPr>
+          <w:rFonts w:ascii="Consolas" w:eastAsia="宋体" w:hAnsi="Consolas" w:cs="宋体"/>
+          <w:color w:val="CE9178"/>
+          <w:kern w:val="0"/>
+          <w:sz w:val="27"/>
+          <w:szCs w:val="27"/>
+        </w:rPr>
+        <w:t>"336"</w:t>
+      </w:r>
+      <w:r>
+        <w:rPr>
+          <w:rFonts w:ascii="Consolas" w:eastAsia="宋体" w:hAnsi="Consolas" w:cs="宋体"/>
+          <w:color w:val="CE9178"/>
+          <w:kern w:val="0"/>
+          <w:sz w:val="27"/>
+          <w:szCs w:val="27"/>
+        </w:rPr>
+        <w:t xml:space="preserve"> </w:t>
+      </w:r>
+      <w:r>
+        <w:rPr>
+          <w:rFonts w:ascii="Consolas" w:eastAsia="宋体" w:hAnsi="Consolas" w:cs="宋体"/>
+          <w:color w:val="9CDCFE"/>
+          <w:kern w:val="0"/>
+          <w:sz w:val="27"/>
+          <w:szCs w:val="27"/>
+        </w:rPr>
+        <w:t>draggable</w:t>
+      </w:r>
+      <w:r>
+        <w:rPr>
+          <w:rFonts w:ascii="Consolas" w:eastAsia="宋体" w:hAnsi="Consolas" w:cs="宋体"/>
+          <w:color w:val="D4D4D4"/>
+          <w:kern w:val="0"/>
+          <w:sz w:val="27"/>
+          <w:szCs w:val="27"/>
+        </w:rPr>
+        <w:t>=</w:t>
+      </w:r>
+      <w:r>
+        <w:rPr>
+          <w:rFonts w:ascii="Consolas" w:eastAsia="宋体" w:hAnsi="Consolas" w:cs="宋体"/>
+          <w:color w:val="CE9178"/>
+          <w:kern w:val="0"/>
+          <w:sz w:val="27"/>
+          <w:szCs w:val="27"/>
+        </w:rPr>
+        <w:t>"true"</w:t>
+      </w:r>
+    </w:p>
+    <w:p>
+      <w:pPr>
+        <w:widowControl/>
+        <w:shd w:val="clear" w:color="auto" w:fill="1E1E1E"/>
+        <w:spacing w:line="360" w:lineRule="atLeast"/>
+        <w:jc w:val="left"/>
+        <w:rPr>
+          <w:rFonts w:ascii="Consolas" w:eastAsia="宋体" w:hAnsi="Consolas" w:cs="宋体" w:hint="eastAsia"/>
+          <w:color w:val="D4D4D4"/>
+          <w:kern w:val="0"/>
+          <w:sz w:val="27"/>
+          <w:szCs w:val="27"/>
+        </w:rPr>
+      </w:pPr>
+      <w:r>
+        <w:rPr>
+          <w:rFonts w:ascii="Consolas" w:eastAsia="宋体" w:hAnsi="Consolas" w:cs="宋体"/>
+          <w:color w:val="808080"/>
+          <w:kern w:val="0"/>
+          <w:sz w:val="27"/>
+          <w:szCs w:val="27"/>
+        </w:rPr>
+        <w:t>&gt;</w:t>
+      </w:r>
+    </w:p>
+    <w:p/>
+    <w:p>
+      <w:r>
+        <w:rPr>
+          <w:rFonts w:hint="eastAsia"/>
+        </w:rPr>
+        <w:t>非常好，可以实现很不错的效果了：</w:t>
+      </w:r>
+    </w:p>
+    <w:p>
+      <w:pPr>
+        <w:rPr>
+          <w:rFonts w:hint="eastAsia"/>
+        </w:rPr>
+      </w:pPr>
+      <w:hyperlink r:id="rId26" w:history="1">
+        <w:r>
+          <w:rPr>
+            <w:rStyle w:val="a6"/>
+          </w:rPr>
+          <w:t>React 实现拖拽功能 - 我不吃饼干呀 - cnblog</w:t>
+        </w:r>
+      </w:hyperlink>
+    </w:p>
+    <w:p>
+      <w:pPr>
+        <w:pStyle w:val="3"/>
+      </w:pPr>
+      <w:r>
+        <w:t>R</w:t>
+      </w:r>
+      <w:r>
+        <w:rPr>
+          <w:rFonts w:hint="eastAsia"/>
+        </w:rPr>
+        <w:t>e</w:t>
+      </w:r>
+      <w:r>
+        <w:t>act-</w:t>
+      </w:r>
+      <w:proofErr w:type="spellStart"/>
+      <w:r>
+        <w:t>dnd</w:t>
+      </w:r>
+      <w:proofErr w:type="spellEnd"/>
+    </w:p>
+    <w:p>
+      <w:hyperlink r:id="rId27" w:history="1">
+        <w:r>
+          <w:rPr>
+            <w:rStyle w:val="a6"/>
+          </w:rPr>
+          <w:t>react-dnd官方文档</w:t>
+        </w:r>
+      </w:hyperlink>
+    </w:p>
+    <w:p>
+      <w:r>
+        <w:rPr>
+          <w:rFonts w:hint="eastAsia"/>
+        </w:rPr>
+        <w:t>个人表示很难用</w:t>
+      </w:r>
+      <w:r>
+        <w:rPr>
+          <w:rFonts w:hint="eastAsia"/>
+        </w:rPr>
+        <w:t>！！！</w:t>
+      </w:r>
+    </w:p>
+    <w:p>
+      <w:r>
+        <w:rPr>
+          <w:rFonts w:hint="eastAsia"/>
+        </w:rPr>
+        <w:t>虽然熟悉了之后，特别是做大点的项目，确实香，但是</w:t>
+      </w:r>
+      <w:r>
+        <w:rPr>
+          <w:rFonts w:hint="eastAsia"/>
+        </w:rPr>
+        <w:t>感觉</w:t>
+      </w:r>
+      <w:r>
+        <w:t>Dan Abramov</w:t>
+      </w:r>
+      <w:r>
+        <w:rPr>
+          <w:rFonts w:hint="eastAsia"/>
+        </w:rPr>
+        <w:t>写的东西对初学者都不友好，太难用啦，例如：react</w:t>
+      </w:r>
+      <w:r>
+        <w:t>, react-redux, react-</w:t>
+      </w:r>
+      <w:proofErr w:type="spellStart"/>
+      <w:r>
+        <w:t>dnd</w:t>
+      </w:r>
+      <w:proofErr w:type="spellEnd"/>
+    </w:p>
+    <w:p>
+      <w:r>
+        <w:rPr>
+          <w:rFonts w:hint="eastAsia"/>
+        </w:rPr>
+        <w:t>希望作者能进一步优化简单点呀~</w:t>
+      </w:r>
+    </w:p>
+    <w:p/>
+    <w:p>
+      <w:r>
+        <w:rPr>
+          <w:rFonts w:hint="eastAsia"/>
+        </w:rPr>
+        <w:t>但是王婆卖瓜，总是喜欢自卖自夸，</w:t>
+      </w:r>
+      <w:r>
+        <w:rPr>
+          <w:rFonts w:hint="eastAsia"/>
+        </w:rPr>
+        <w:t>re</w:t>
+      </w:r>
+      <w:r>
+        <w:t>act-</w:t>
+      </w:r>
+      <w:proofErr w:type="spellStart"/>
+      <w:r>
+        <w:t>dnd</w:t>
+      </w:r>
+      <w:proofErr w:type="spellEnd"/>
+      <w:proofErr w:type="gramStart"/>
+      <w:r>
+        <w:rPr>
+          <w:rFonts w:hint="eastAsia"/>
+        </w:rPr>
+        <w:t>官网对</w:t>
+      </w:r>
+      <w:proofErr w:type="gramEnd"/>
+      <w:r>
+        <w:rPr>
+          <w:rFonts w:hint="eastAsia"/>
+        </w:rPr>
+        <w:t>ht</w:t>
+      </w:r>
+      <w:r>
+        <w:t xml:space="preserve">ml </w:t>
+      </w:r>
+      <w:proofErr w:type="spellStart"/>
+      <w:r>
+        <w:t>api</w:t>
+      </w:r>
+      <w:proofErr w:type="spellEnd"/>
+      <w:r>
+        <w:rPr>
+          <w:rFonts w:hint="eastAsia"/>
+        </w:rPr>
+        <w:t>的评价是：</w:t>
+      </w:r>
+    </w:p>
+    <w:p>
+      <w:pPr>
+        <w:rPr>
+          <w:rFonts w:hint="eastAsia"/>
+        </w:rPr>
+      </w:pPr>
+      <w:r>
+        <w:drawing>
+          <wp:inline distT="0" distB="0" distL="0" distR="0" wp14:anchorId="197B7744" wp14:editId="04B30ABA">
+            <wp:extent cx="5274310" cy="1512570"/>
+            <wp:effectExtent l="0" t="0" r="2540" b="0"/>
+            <wp:docPr id="6" name="图片 6"/>
+            <wp:cNvGraphicFramePr>
+              <a:graphicFrameLocks xmlns:a="http://schemas.openxmlformats.org/drawingml/2006/main" noChangeAspect="1"/>
+            </wp:cNvGraphicFramePr>
+            <a:graphic xmlns:a="http://schemas.openxmlformats.org/drawingml/2006/main">
+              <a:graphicData uri="http://schemas.openxmlformats.org/drawingml/2006/picture">
+                <pic:pic xmlns:pic="http://schemas.openxmlformats.org/drawingml/2006/picture">
+                  <pic:nvPicPr>
+                    <pic:cNvPr id="1" name=""/>
+                    <pic:cNvPicPr/>
+                  </pic:nvPicPr>
+                  <pic:blipFill>
+                    <a:blip r:embed="rId28"/>
+                    <a:stretch>
+                      <a:fillRect/>
+                    </a:stretch>
+                  </pic:blipFill>
+                  <pic:spPr>
+                    <a:xfrm>
+                      <a:off x="0" y="0"/>
+                      <a:ext cx="5274310" cy="1512570"/>
+                    </a:xfrm>
+                    <a:prstGeom prst="rect">
+                      <a:avLst/>
+                    </a:prstGeom>
+                  </pic:spPr>
+                </pic:pic>
+              </a:graphicData>
+            </a:graphic>
+          </wp:inline>
+        </w:drawing>
+      </w:r>
+    </w:p>
+    <w:p>
+      <w:pPr>
+        <w:rPr>
+          <w:rFonts w:hint="eastAsia"/>
+        </w:rPr>
+      </w:pPr>
+    </w:p>
+    <w:p>
+      <w:r>
+        <w:rPr>
+          <w:rFonts w:hint="eastAsia"/>
+        </w:rPr>
+        <w:t>通过具体的例子，循序渐进的感受re</w:t>
+      </w:r>
+      <w:r>
+        <w:t>act-</w:t>
+      </w:r>
+      <w:proofErr w:type="spellStart"/>
+      <w:r>
+        <w:t>dnd</w:t>
+      </w:r>
+      <w:proofErr w:type="spellEnd"/>
+      <w:r>
+        <w:rPr>
+          <w:rFonts w:hint="eastAsia"/>
+        </w:rPr>
+        <w:t>的概念和</w:t>
+      </w:r>
+      <w:proofErr w:type="spellStart"/>
+      <w:r>
+        <w:rPr>
+          <w:rFonts w:hint="eastAsia"/>
+        </w:rPr>
+        <w:t>api</w:t>
+      </w:r>
+      <w:proofErr w:type="spellEnd"/>
+    </w:p>
+    <w:p/>
+    <w:p>
+      <w:pPr>
+        <w:pStyle w:val="2"/>
+        <w:rPr>
+          <w:rFonts w:hint="eastAsia"/>
+        </w:rPr>
+      </w:pPr>
+      <w:r>
+        <w:t>React</w:t>
+      </w:r>
+      <w:r>
+        <w:rPr>
+          <w:rFonts w:hint="eastAsia"/>
+        </w:rPr>
+        <w:t>嵌入到其它工程</w:t>
+      </w:r>
+    </w:p>
+    <w:p>
       <w:pPr>
         <w:rPr>
           <w:rFonts w:hint="eastAsia"/>
@@ -11037,6 +12615,21 @@
         <w:rPr>
           <w:rFonts w:hint="eastAsia"/>
         </w:rPr>
+        <w:t>待研究</w:t>
+      </w:r>
+    </w:p>
+    <w:p/>
+    <w:p/>
+    <w:p/>
+    <w:p/>
+    <w:p>
+      <w:pPr>
+        <w:pStyle w:val="1"/>
+      </w:pPr>
+      <w:r>
+        <w:rPr>
+          <w:rFonts w:hint="eastAsia"/>
+        </w:rPr>
         <w:t>参考链接</w:t>
       </w:r>
     </w:p>
@@ -11046,7 +12639,7 @@
           <w:rStyle w:val="a6"/>
         </w:rPr>
       </w:pPr>
-      <w:hyperlink r:id="rId24" w:history="1">
+      <w:hyperlink r:id="rId29" w:history="1">
         <w:r>
           <w:rPr>
             <w:rStyle w:val="a6"/>
@@ -11840,6 +13433,95 @@
     </w:lvl>
   </w:abstractNum>
   <w:abstractNum w:abstractNumId="8" w15:restartNumberingAfterBreak="0">
+    <w:nsid w:val="0E6F5871"/>
+    <w:multiLevelType w:val="hybridMultilevel"/>
+    <w:tmpl w:val="43AEBA7A"/>
+    <w:lvl w:ilvl="0" w:tplc="5DFE2C3C">
+      <w:start w:val="1"/>
+      <w:numFmt w:val="decimal"/>
+      <w:lvlText w:val="%1."/>
+      <w:lvlJc w:val="left"/>
+      <w:pPr>
+        <w:ind w:left="360" w:hanging="360"/>
+      </w:pPr>
+      <w:rPr>
+        <w:rFonts w:hint="default"/>
+      </w:rPr>
+    </w:lvl>
+    <w:lvl w:ilvl="1" w:tplc="04090019" w:tentative="1">
+      <w:start w:val="1"/>
+      <w:numFmt w:val="lowerLetter"/>
+      <w:lvlText w:val="%2)"/>
+      <w:lvlJc w:val="left"/>
+      <w:pPr>
+        <w:ind w:left="840" w:hanging="420"/>
+      </w:pPr>
+    </w:lvl>
+    <w:lvl w:ilvl="2" w:tplc="0409001B" w:tentative="1">
+      <w:start w:val="1"/>
+      <w:numFmt w:val="lowerRoman"/>
+      <w:lvlText w:val="%3."/>
+      <w:lvlJc w:val="right"/>
+      <w:pPr>
+        <w:ind w:left="1260" w:hanging="420"/>
+      </w:pPr>
+    </w:lvl>
+    <w:lvl w:ilvl="3" w:tplc="0409000F" w:tentative="1">
+      <w:start w:val="1"/>
+      <w:numFmt w:val="decimal"/>
+      <w:lvlText w:val="%4."/>
+      <w:lvlJc w:val="left"/>
+      <w:pPr>
+        <w:ind w:left="1680" w:hanging="420"/>
+      </w:pPr>
+    </w:lvl>
+    <w:lvl w:ilvl="4" w:tplc="04090019" w:tentative="1">
+      <w:start w:val="1"/>
+      <w:numFmt w:val="lowerLetter"/>
+      <w:lvlText w:val="%5)"/>
+      <w:lvlJc w:val="left"/>
+      <w:pPr>
+        <w:ind w:left="2100" w:hanging="420"/>
+      </w:pPr>
+    </w:lvl>
+    <w:lvl w:ilvl="5" w:tplc="0409001B" w:tentative="1">
+      <w:start w:val="1"/>
+      <w:numFmt w:val="lowerRoman"/>
+      <w:lvlText w:val="%6."/>
+      <w:lvlJc w:val="right"/>
+      <w:pPr>
+        <w:ind w:left="2520" w:hanging="420"/>
+      </w:pPr>
+    </w:lvl>
+    <w:lvl w:ilvl="6" w:tplc="0409000F" w:tentative="1">
+      <w:start w:val="1"/>
+      <w:numFmt w:val="decimal"/>
+      <w:lvlText w:val="%7."/>
+      <w:lvlJc w:val="left"/>
+      <w:pPr>
+        <w:ind w:left="2940" w:hanging="420"/>
+      </w:pPr>
+    </w:lvl>
+    <w:lvl w:ilvl="7" w:tplc="04090019" w:tentative="1">
+      <w:start w:val="1"/>
+      <w:numFmt w:val="lowerLetter"/>
+      <w:lvlText w:val="%8)"/>
+      <w:lvlJc w:val="left"/>
+      <w:pPr>
+        <w:ind w:left="3360" w:hanging="420"/>
+      </w:pPr>
+    </w:lvl>
+    <w:lvl w:ilvl="8" w:tplc="0409001B" w:tentative="1">
+      <w:start w:val="1"/>
+      <w:numFmt w:val="lowerRoman"/>
+      <w:lvlText w:val="%9."/>
+      <w:lvlJc w:val="right"/>
+      <w:pPr>
+        <w:ind w:left="3780" w:hanging="420"/>
+      </w:pPr>
+    </w:lvl>
+  </w:abstractNum>
+  <w:abstractNum w:abstractNumId="9" w15:restartNumberingAfterBreak="0">
     <w:nsid w:val="13746DDB"/>
     <w:multiLevelType w:val="hybridMultilevel"/>
     <w:tmpl w:val="44CA8B58"/>
@@ -11928,7 +13610,7 @@
       </w:pPr>
     </w:lvl>
   </w:abstractNum>
-  <w:abstractNum w:abstractNumId="9" w15:restartNumberingAfterBreak="0">
+  <w:abstractNum w:abstractNumId="10" w15:restartNumberingAfterBreak="0">
     <w:nsid w:val="156D3C2D"/>
     <w:multiLevelType w:val="hybridMultilevel"/>
     <w:tmpl w:val="82C08FBA"/>
@@ -12017,7 +13699,7 @@
       </w:pPr>
     </w:lvl>
   </w:abstractNum>
-  <w:abstractNum w:abstractNumId="10" w15:restartNumberingAfterBreak="0">
+  <w:abstractNum w:abstractNumId="11" w15:restartNumberingAfterBreak="0">
     <w:nsid w:val="17F5561A"/>
     <w:multiLevelType w:val="hybridMultilevel"/>
     <w:tmpl w:val="D012BF10"/>
@@ -12106,7 +13788,96 @@
       </w:pPr>
     </w:lvl>
   </w:abstractNum>
-  <w:abstractNum w:abstractNumId="11" w15:restartNumberingAfterBreak="0">
+  <w:abstractNum w:abstractNumId="12" w15:restartNumberingAfterBreak="0">
+    <w:nsid w:val="18C16C42"/>
+    <w:multiLevelType w:val="hybridMultilevel"/>
+    <w:tmpl w:val="CF629388"/>
+    <w:lvl w:ilvl="0" w:tplc="D9A08B98">
+      <w:start w:val="1"/>
+      <w:numFmt w:val="decimal"/>
+      <w:lvlText w:val="%1."/>
+      <w:lvlJc w:val="left"/>
+      <w:pPr>
+        <w:ind w:left="360" w:hanging="360"/>
+      </w:pPr>
+      <w:rPr>
+        <w:rFonts w:hint="default"/>
+      </w:rPr>
+    </w:lvl>
+    <w:lvl w:ilvl="1" w:tplc="04090019" w:tentative="1">
+      <w:start w:val="1"/>
+      <w:numFmt w:val="lowerLetter"/>
+      <w:lvlText w:val="%2)"/>
+      <w:lvlJc w:val="left"/>
+      <w:pPr>
+        <w:ind w:left="840" w:hanging="420"/>
+      </w:pPr>
+    </w:lvl>
+    <w:lvl w:ilvl="2" w:tplc="0409001B" w:tentative="1">
+      <w:start w:val="1"/>
+      <w:numFmt w:val="lowerRoman"/>
+      <w:lvlText w:val="%3."/>
+      <w:lvlJc w:val="right"/>
+      <w:pPr>
+        <w:ind w:left="1260" w:hanging="420"/>
+      </w:pPr>
+    </w:lvl>
+    <w:lvl w:ilvl="3" w:tplc="0409000F" w:tentative="1">
+      <w:start w:val="1"/>
+      <w:numFmt w:val="decimal"/>
+      <w:lvlText w:val="%4."/>
+      <w:lvlJc w:val="left"/>
+      <w:pPr>
+        <w:ind w:left="1680" w:hanging="420"/>
+      </w:pPr>
+    </w:lvl>
+    <w:lvl w:ilvl="4" w:tplc="04090019" w:tentative="1">
+      <w:start w:val="1"/>
+      <w:numFmt w:val="lowerLetter"/>
+      <w:lvlText w:val="%5)"/>
+      <w:lvlJc w:val="left"/>
+      <w:pPr>
+        <w:ind w:left="2100" w:hanging="420"/>
+      </w:pPr>
+    </w:lvl>
+    <w:lvl w:ilvl="5" w:tplc="0409001B" w:tentative="1">
+      <w:start w:val="1"/>
+      <w:numFmt w:val="lowerRoman"/>
+      <w:lvlText w:val="%6."/>
+      <w:lvlJc w:val="right"/>
+      <w:pPr>
+        <w:ind w:left="2520" w:hanging="420"/>
+      </w:pPr>
+    </w:lvl>
+    <w:lvl w:ilvl="6" w:tplc="0409000F" w:tentative="1">
+      <w:start w:val="1"/>
+      <w:numFmt w:val="decimal"/>
+      <w:lvlText w:val="%7."/>
+      <w:lvlJc w:val="left"/>
+      <w:pPr>
+        <w:ind w:left="2940" w:hanging="420"/>
+      </w:pPr>
+    </w:lvl>
+    <w:lvl w:ilvl="7" w:tplc="04090019" w:tentative="1">
+      <w:start w:val="1"/>
+      <w:numFmt w:val="lowerLetter"/>
+      <w:lvlText w:val="%8)"/>
+      <w:lvlJc w:val="left"/>
+      <w:pPr>
+        <w:ind w:left="3360" w:hanging="420"/>
+      </w:pPr>
+    </w:lvl>
+    <w:lvl w:ilvl="8" w:tplc="0409001B" w:tentative="1">
+      <w:start w:val="1"/>
+      <w:numFmt w:val="lowerRoman"/>
+      <w:lvlText w:val="%9."/>
+      <w:lvlJc w:val="right"/>
+      <w:pPr>
+        <w:ind w:left="3780" w:hanging="420"/>
+      </w:pPr>
+    </w:lvl>
+  </w:abstractNum>
+  <w:abstractNum w:abstractNumId="13" w15:restartNumberingAfterBreak="0">
     <w:nsid w:val="19312D1A"/>
     <w:multiLevelType w:val="hybridMultilevel"/>
     <w:tmpl w:val="23EA4B28"/>
@@ -12195,7 +13966,7 @@
       </w:pPr>
     </w:lvl>
   </w:abstractNum>
-  <w:abstractNum w:abstractNumId="12" w15:restartNumberingAfterBreak="0">
+  <w:abstractNum w:abstractNumId="14" w15:restartNumberingAfterBreak="0">
     <w:nsid w:val="224038C0"/>
     <w:multiLevelType w:val="hybridMultilevel"/>
     <w:tmpl w:val="05329E10"/>
@@ -12284,7 +14055,7 @@
       </w:pPr>
     </w:lvl>
   </w:abstractNum>
-  <w:abstractNum w:abstractNumId="13" w15:restartNumberingAfterBreak="0">
+  <w:abstractNum w:abstractNumId="15" w15:restartNumberingAfterBreak="0">
     <w:nsid w:val="24D53CEE"/>
     <w:multiLevelType w:val="hybridMultilevel"/>
     <w:tmpl w:val="A7028468"/>
@@ -12373,7 +14144,7 @@
       </w:pPr>
     </w:lvl>
   </w:abstractNum>
-  <w:abstractNum w:abstractNumId="14" w15:restartNumberingAfterBreak="0">
+  <w:abstractNum w:abstractNumId="16" w15:restartNumberingAfterBreak="0">
     <w:nsid w:val="27DC6DD8"/>
     <w:multiLevelType w:val="hybridMultilevel"/>
     <w:tmpl w:val="6BBA151C"/>
@@ -12462,7 +14233,7 @@
       </w:pPr>
     </w:lvl>
   </w:abstractNum>
-  <w:abstractNum w:abstractNumId="15" w15:restartNumberingAfterBreak="0">
+  <w:abstractNum w:abstractNumId="17" w15:restartNumberingAfterBreak="0">
     <w:nsid w:val="299C07CB"/>
     <w:multiLevelType w:val="hybridMultilevel"/>
     <w:tmpl w:val="91865A04"/>
@@ -12551,7 +14322,7 @@
       </w:pPr>
     </w:lvl>
   </w:abstractNum>
-  <w:abstractNum w:abstractNumId="16" w15:restartNumberingAfterBreak="0">
+  <w:abstractNum w:abstractNumId="18" w15:restartNumberingAfterBreak="0">
     <w:nsid w:val="2CA31BD9"/>
     <w:multiLevelType w:val="hybridMultilevel"/>
     <w:tmpl w:val="B25AC43E"/>
@@ -12640,7 +14411,7 @@
       </w:pPr>
     </w:lvl>
   </w:abstractNum>
-  <w:abstractNum w:abstractNumId="17" w15:restartNumberingAfterBreak="0">
+  <w:abstractNum w:abstractNumId="19" w15:restartNumberingAfterBreak="0">
     <w:nsid w:val="32D43477"/>
     <w:multiLevelType w:val="hybridMultilevel"/>
     <w:tmpl w:val="C3C60BA6"/>
@@ -12729,7 +14500,7 @@
       </w:pPr>
     </w:lvl>
   </w:abstractNum>
-  <w:abstractNum w:abstractNumId="18" w15:restartNumberingAfterBreak="0">
+  <w:abstractNum w:abstractNumId="20" w15:restartNumberingAfterBreak="0">
     <w:nsid w:val="3821044D"/>
     <w:multiLevelType w:val="hybridMultilevel"/>
     <w:tmpl w:val="612070C2"/>
@@ -12818,7 +14589,7 @@
       </w:pPr>
     </w:lvl>
   </w:abstractNum>
-  <w:abstractNum w:abstractNumId="19" w15:restartNumberingAfterBreak="0">
+  <w:abstractNum w:abstractNumId="21" w15:restartNumberingAfterBreak="0">
     <w:nsid w:val="3E6A1B11"/>
     <w:multiLevelType w:val="hybridMultilevel"/>
     <w:tmpl w:val="E7C8982E"/>
@@ -12907,7 +14678,7 @@
       </w:pPr>
     </w:lvl>
   </w:abstractNum>
-  <w:abstractNum w:abstractNumId="20" w15:restartNumberingAfterBreak="0">
+  <w:abstractNum w:abstractNumId="22" w15:restartNumberingAfterBreak="0">
     <w:nsid w:val="414544D5"/>
     <w:multiLevelType w:val="hybridMultilevel"/>
     <w:tmpl w:val="FBAEF6F4"/>
@@ -12996,7 +14767,7 @@
       </w:pPr>
     </w:lvl>
   </w:abstractNum>
-  <w:abstractNum w:abstractNumId="21" w15:restartNumberingAfterBreak="0">
+  <w:abstractNum w:abstractNumId="23" w15:restartNumberingAfterBreak="0">
     <w:nsid w:val="42CD7CA4"/>
     <w:multiLevelType w:val="hybridMultilevel"/>
     <w:tmpl w:val="6E203DC6"/>
@@ -13085,7 +14856,7 @@
       </w:pPr>
     </w:lvl>
   </w:abstractNum>
-  <w:abstractNum w:abstractNumId="22" w15:restartNumberingAfterBreak="0">
+  <w:abstractNum w:abstractNumId="24" w15:restartNumberingAfterBreak="0">
     <w:nsid w:val="47F830C1"/>
     <w:multiLevelType w:val="hybridMultilevel"/>
     <w:tmpl w:val="427E5E88"/>
@@ -13174,7 +14945,7 @@
       </w:pPr>
     </w:lvl>
   </w:abstractNum>
-  <w:abstractNum w:abstractNumId="23" w15:restartNumberingAfterBreak="0">
+  <w:abstractNum w:abstractNumId="25" w15:restartNumberingAfterBreak="0">
     <w:nsid w:val="4C9E1A07"/>
     <w:multiLevelType w:val="hybridMultilevel"/>
     <w:tmpl w:val="9A5C5670"/>
@@ -13263,7 +15034,7 @@
       </w:pPr>
     </w:lvl>
   </w:abstractNum>
-  <w:abstractNum w:abstractNumId="24" w15:restartNumberingAfterBreak="0">
+  <w:abstractNum w:abstractNumId="26" w15:restartNumberingAfterBreak="0">
     <w:nsid w:val="507A2F7B"/>
     <w:multiLevelType w:val="hybridMultilevel"/>
     <w:tmpl w:val="6A62C8FC"/>
@@ -13352,7 +15123,7 @@
       </w:pPr>
     </w:lvl>
   </w:abstractNum>
-  <w:abstractNum w:abstractNumId="25" w15:restartNumberingAfterBreak="0">
+  <w:abstractNum w:abstractNumId="27" w15:restartNumberingAfterBreak="0">
     <w:nsid w:val="516E2A54"/>
     <w:multiLevelType w:val="hybridMultilevel"/>
     <w:tmpl w:val="C526F2AC"/>
@@ -13441,7 +15212,7 @@
       </w:pPr>
     </w:lvl>
   </w:abstractNum>
-  <w:abstractNum w:abstractNumId="26" w15:restartNumberingAfterBreak="0">
+  <w:abstractNum w:abstractNumId="28" w15:restartNumberingAfterBreak="0">
     <w:nsid w:val="5CAE4630"/>
     <w:multiLevelType w:val="hybridMultilevel"/>
     <w:tmpl w:val="940885F6"/>
@@ -13530,7 +15301,7 @@
       </w:pPr>
     </w:lvl>
   </w:abstractNum>
-  <w:abstractNum w:abstractNumId="27" w15:restartNumberingAfterBreak="0">
+  <w:abstractNum w:abstractNumId="29" w15:restartNumberingAfterBreak="0">
     <w:nsid w:val="70AF2972"/>
     <w:multiLevelType w:val="hybridMultilevel"/>
     <w:tmpl w:val="B20E4D88"/>
@@ -13619,7 +15390,7 @@
       </w:pPr>
     </w:lvl>
   </w:abstractNum>
-  <w:abstractNum w:abstractNumId="28" w15:restartNumberingAfterBreak="0">
+  <w:abstractNum w:abstractNumId="30" w15:restartNumberingAfterBreak="0">
     <w:nsid w:val="726967C5"/>
     <w:multiLevelType w:val="hybridMultilevel"/>
     <w:tmpl w:val="4F92F8D0"/>
@@ -13708,7 +15479,7 @@
       </w:pPr>
     </w:lvl>
   </w:abstractNum>
-  <w:abstractNum w:abstractNumId="29" w15:restartNumberingAfterBreak="0">
+  <w:abstractNum w:abstractNumId="31" w15:restartNumberingAfterBreak="0">
     <w:nsid w:val="7422079F"/>
     <w:multiLevelType w:val="hybridMultilevel"/>
     <w:tmpl w:val="CE2031C0"/>
@@ -13797,7 +15568,7 @@
       </w:pPr>
     </w:lvl>
   </w:abstractNum>
-  <w:abstractNum w:abstractNumId="30" w15:restartNumberingAfterBreak="0">
+  <w:abstractNum w:abstractNumId="32" w15:restartNumberingAfterBreak="0">
     <w:nsid w:val="756327C4"/>
     <w:multiLevelType w:val="hybridMultilevel"/>
     <w:tmpl w:val="E618AEE2"/>
@@ -13886,7 +15657,7 @@
       </w:pPr>
     </w:lvl>
   </w:abstractNum>
-  <w:abstractNum w:abstractNumId="31" w15:restartNumberingAfterBreak="0">
+  <w:abstractNum w:abstractNumId="33" w15:restartNumberingAfterBreak="0">
     <w:nsid w:val="7CC5574D"/>
     <w:multiLevelType w:val="hybridMultilevel"/>
     <w:tmpl w:val="D9ECBA68"/>
@@ -13975,7 +15746,7 @@
       </w:pPr>
     </w:lvl>
   </w:abstractNum>
-  <w:abstractNum w:abstractNumId="32" w15:restartNumberingAfterBreak="0">
+  <w:abstractNum w:abstractNumId="34" w15:restartNumberingAfterBreak="0">
     <w:nsid w:val="7D033F65"/>
     <w:multiLevelType w:val="hybridMultilevel"/>
     <w:tmpl w:val="39B2CFD0"/>
@@ -14064,7 +15835,7 @@
       </w:pPr>
     </w:lvl>
   </w:abstractNum>
-  <w:abstractNum w:abstractNumId="33" w15:restartNumberingAfterBreak="0">
+  <w:abstractNum w:abstractNumId="35" w15:restartNumberingAfterBreak="0">
     <w:nsid w:val="7DDD5EA6"/>
     <w:multiLevelType w:val="hybridMultilevel"/>
     <w:tmpl w:val="1B4441C2"/>
@@ -14178,61 +15949,61 @@
     </w:lvl>
   </w:abstractNum>
   <w:num w:numId="1">
-    <w:abstractNumId w:val="17"/>
+    <w:abstractNumId w:val="19"/>
   </w:num>
   <w:num w:numId="2">
-    <w:abstractNumId w:val="9"/>
+    <w:abstractNumId w:val="10"/>
   </w:num>
   <w:num w:numId="3">
-    <w:abstractNumId w:val="26"/>
+    <w:abstractNumId w:val="28"/>
   </w:num>
   <w:num w:numId="4">
-    <w:abstractNumId w:val="30"/>
+    <w:abstractNumId w:val="32"/>
   </w:num>
   <w:num w:numId="5">
-    <w:abstractNumId w:val="25"/>
+    <w:abstractNumId w:val="27"/>
   </w:num>
   <w:num w:numId="6">
     <w:abstractNumId w:val="2"/>
   </w:num>
   <w:num w:numId="7">
+    <w:abstractNumId w:val="16"/>
+  </w:num>
+  <w:num w:numId="8">
+    <w:abstractNumId w:val="21"/>
+  </w:num>
+  <w:num w:numId="9">
+    <w:abstractNumId w:val="18"/>
+  </w:num>
+  <w:num w:numId="10">
+    <w:abstractNumId w:val="20"/>
+  </w:num>
+  <w:num w:numId="11">
     <w:abstractNumId w:val="14"/>
   </w:num>
-  <w:num w:numId="8">
-    <w:abstractNumId w:val="19"/>
-  </w:num>
-  <w:num w:numId="9">
-    <w:abstractNumId w:val="16"/>
-  </w:num>
-  <w:num w:numId="10">
-    <w:abstractNumId w:val="18"/>
-  </w:num>
-  <w:num w:numId="11">
-    <w:abstractNumId w:val="12"/>
-  </w:num>
   <w:num w:numId="12">
-    <w:abstractNumId w:val="28"/>
+    <w:abstractNumId w:val="30"/>
   </w:num>
   <w:num w:numId="13">
-    <w:abstractNumId w:val="8"/>
+    <w:abstractNumId w:val="9"/>
   </w:num>
   <w:num w:numId="14">
     <w:abstractNumId w:val="5"/>
   </w:num>
   <w:num w:numId="15">
-    <w:abstractNumId w:val="15"/>
+    <w:abstractNumId w:val="17"/>
   </w:num>
   <w:num w:numId="16">
-    <w:abstractNumId w:val="27"/>
+    <w:abstractNumId w:val="29"/>
   </w:num>
   <w:num w:numId="17">
     <w:abstractNumId w:val="3"/>
   </w:num>
   <w:num w:numId="18">
-    <w:abstractNumId w:val="22"/>
+    <w:abstractNumId w:val="24"/>
   </w:num>
   <w:num w:numId="19">
-    <w:abstractNumId w:val="10"/>
+    <w:abstractNumId w:val="11"/>
   </w:num>
   <w:num w:numId="20">
     <w:abstractNumId w:val="0"/>
@@ -14241,43 +16012,49 @@
     <w:abstractNumId w:val="6"/>
   </w:num>
   <w:num w:numId="22">
-    <w:abstractNumId w:val="31"/>
+    <w:abstractNumId w:val="33"/>
   </w:num>
   <w:num w:numId="23">
-    <w:abstractNumId w:val="23"/>
+    <w:abstractNumId w:val="25"/>
   </w:num>
   <w:num w:numId="24">
-    <w:abstractNumId w:val="20"/>
+    <w:abstractNumId w:val="22"/>
   </w:num>
   <w:num w:numId="25">
     <w:abstractNumId w:val="1"/>
   </w:num>
   <w:num w:numId="26">
-    <w:abstractNumId w:val="24"/>
+    <w:abstractNumId w:val="26"/>
   </w:num>
   <w:num w:numId="27">
     <w:abstractNumId w:val="4"/>
   </w:num>
   <w:num w:numId="28">
-    <w:abstractNumId w:val="33"/>
+    <w:abstractNumId w:val="35"/>
   </w:num>
   <w:num w:numId="29">
-    <w:abstractNumId w:val="29"/>
+    <w:abstractNumId w:val="31"/>
   </w:num>
   <w:num w:numId="30">
-    <w:abstractNumId w:val="21"/>
+    <w:abstractNumId w:val="23"/>
   </w:num>
   <w:num w:numId="31">
-    <w:abstractNumId w:val="13"/>
+    <w:abstractNumId w:val="15"/>
   </w:num>
   <w:num w:numId="32">
-    <w:abstractNumId w:val="32"/>
+    <w:abstractNumId w:val="34"/>
   </w:num>
   <w:num w:numId="33">
-    <w:abstractNumId w:val="11"/>
+    <w:abstractNumId w:val="13"/>
   </w:num>
   <w:num w:numId="34">
     <w:abstractNumId w:val="7"/>
+  </w:num>
+  <w:num w:numId="35">
+    <w:abstractNumId w:val="12"/>
+  </w:num>
+  <w:num w:numId="36">
+    <w:abstractNumId w:val="8"/>
   </w:num>
 </w:numbering>
 </file>

</xml_diff>